<commit_message>
profundizaciones sobre git merge
</commit_message>
<xml_diff>
--- a/Platzi/GIT:GITHUB/2. Flujo de trabajo básico en GIT/git & github.docx
+++ b/Platzi/GIT:GITHUB/2. Flujo de trabajo básico en GIT/git & github.docx
@@ -477,7 +477,7 @@
         </w:rPr>
         <w:drawing>
           <wp:inline distT="0" distB="0" distL="0" distR="0">
-            <wp:extent cx="3037205" cy="2307590"/>
+            <wp:extent cx="3037840" cy="2308225"/>
             <wp:effectExtent l="0" t="0" r="0" b="0"/>
             <wp:docPr id="9" name="Imagen 1"/>
             <wp:cNvGraphicFramePr>
@@ -487,7 +487,7 @@
               <a:graphicData uri="http://schemas.openxmlformats.org/drawingml/2006/picture">
                 <pic:pic xmlns:pic="http://schemas.openxmlformats.org/drawingml/2006/picture">
                   <pic:nvPicPr>
-                    <pic:cNvPr id="1" name="Picture 1" descr="/Users/robertovelasquezdean/Library/Group Containers/L48J367XN4.com.infraware.PolarisOffice/EngineTemp/1095/fImage46855123912.png"/>
+                    <pic:cNvPr id="1" name="Picture 1" descr="/Users/robertovelasquezdean/Library/Group Containers/L48J367XN4.com.infraware.PolarisOffice/EngineTemp/1768/fImage46855123912.png"/>
                     <pic:cNvPicPr>
                       <a:picLocks noChangeAspect="1" noChangeArrowheads="1"/>
                     </pic:cNvPicPr>
@@ -507,7 +507,7 @@
                   <pic:spPr>
                     <a:xfrm>
                       <a:off x="0" y="0"/>
-                      <a:ext cx="3037840" cy="2308225"/>
+                      <a:ext cx="3038475" cy="2308860"/>
                     </a:xfrm>
                     <a:prstGeom prst="rect"/>
                     <a:ln cap="flat"/>
@@ -628,7 +628,7 @@
         </w:rPr>
         <w:drawing>
           <wp:inline distT="0" distB="0" distL="0" distR="0">
-            <wp:extent cx="5427980" cy="1925320"/>
+            <wp:extent cx="5428615" cy="1925955"/>
             <wp:effectExtent l="0" t="0" r="0" b="0"/>
             <wp:docPr id="10" name="Imagen 2"/>
             <wp:cNvGraphicFramePr>
@@ -638,7 +638,7 @@
               <a:graphicData uri="http://schemas.openxmlformats.org/drawingml/2006/picture">
                 <pic:pic xmlns:pic="http://schemas.openxmlformats.org/drawingml/2006/picture">
                   <pic:nvPicPr>
-                    <pic:cNvPr id="2" name="Picture 2" descr="/Users/robertovelasquezdean/Library/Group Containers/L48J367XN4.com.infraware.PolarisOffice/EngineTemp/1095/fImage48070155684.png"/>
+                    <pic:cNvPr id="2" name="Picture 2" descr="/Users/robertovelasquezdean/Library/Group Containers/L48J367XN4.com.infraware.PolarisOffice/EngineTemp/1768/fImage48070155684.png"/>
                     <pic:cNvPicPr>
                       <a:picLocks noChangeAspect="1" noChangeArrowheads="1"/>
                     </pic:cNvPicPr>
@@ -659,7 +659,7 @@
                   <pic:spPr>
                     <a:xfrm>
                       <a:off x="0" y="0"/>
-                      <a:ext cx="5428615" cy="1925955"/>
+                      <a:ext cx="5429250" cy="1926589"/>
                     </a:xfrm>
                     <a:prstGeom prst="rect"/>
                     <a:ln cap="flat"/>
@@ -1502,6 +1502,8 @@
           <w:rFonts w:ascii="Times New Roman" w:eastAsia="Times New Roman" w:hAnsi="Times New Roman" w:hint="default"/>
         </w:rPr>
         <w:wordWrap w:val="0"/>
+        <w:autoSpaceDE w:val="0"/>
+        <w:autoSpaceDN w:val="0"/>
       </w:pPr>
       <w:r>
         <w:rPr>
@@ -1950,6 +1952,8 @@
           <w:rFonts w:ascii="Times New Roman" w:eastAsia="Times New Roman" w:hAnsi="Times New Roman" w:hint="default"/>
         </w:rPr>
         <w:wordWrap w:val="0"/>
+        <w:autoSpaceDE w:val="0"/>
+        <w:autoSpaceDN w:val="0"/>
       </w:pPr>
       <w:r>
         <w:rPr>
@@ -2134,6 +2138,8 @@
           <w:rFonts w:ascii="Times New Roman" w:eastAsia="Times New Roman" w:hAnsi="Times New Roman" w:hint="default"/>
         </w:rPr>
         <w:wordWrap w:val="0"/>
+        <w:autoSpaceDE w:val="0"/>
+        <w:autoSpaceDN w:val="0"/>
       </w:pPr>
       <w:r>
         <w:rPr>
@@ -2238,22 +2244,22 @@
           <w:smallCaps w:val="0"/>
           <w:rFonts w:ascii="Times New Roman" w:eastAsia="Times New Roman" w:hAnsi="Times New Roman" w:hint="default"/>
         </w:rPr>
-        <w:t xml:space="preserve">es que creamos una copia exacta del último commit </w:t>
-      </w:r>
-      <w:r>
-        <w:rPr>
-          <w:spacing w:val="0"/>
-          <w:vertAlign w:val="baseline"/>
-          <w:i w:val="1"/>
-          <w:b w:val="0"/>
-          <w:color w:val="auto"/>
-          <w:position w:val="0"/>
-          <w:sz w:val="20"/>
-          <w:szCs w:val="20"/>
-          <w:smallCaps w:val="0"/>
-          <w:rFonts w:ascii="Times New Roman" w:eastAsia="Times New Roman" w:hAnsi="Times New Roman" w:hint="default"/>
-        </w:rPr>
-        <w:t xml:space="preserve">head </w:t>
+        <w:t xml:space="preserve">es que creamos una copia exacta del último commit (</w:t>
+      </w:r>
+      <w:r>
+        <w:rPr>
+          <w:spacing w:val="0"/>
+          <w:vertAlign w:val="baseline"/>
+          <w:i w:val="1"/>
+          <w:b w:val="0"/>
+          <w:color w:val="auto"/>
+          <w:position w:val="0"/>
+          <w:sz w:val="20"/>
+          <w:szCs w:val="20"/>
+          <w:smallCaps w:val="0"/>
+          <w:rFonts w:ascii="Times New Roman" w:eastAsia="Times New Roman" w:hAnsi="Times New Roman" w:hint="default"/>
+        </w:rPr>
+        <w:t xml:space="preserve">head) </w:t>
       </w:r>
       <w:r>
         <w:rPr>
@@ -2463,52 +2469,127 @@
           <w:smallCaps w:val="0"/>
           <w:rFonts w:ascii="Times New Roman" w:eastAsia="Times New Roman" w:hAnsi="Times New Roman" w:hint="default"/>
         </w:rPr>
-        <w:t xml:space="preserve">“git merge + nombre de rama a </w:t>
-      </w:r>
-      <w:r>
-        <w:rPr>
-          <w:spacing w:val="0"/>
-          <w:vertAlign w:val="baseline"/>
-          <w:i w:val="0"/>
-          <w:b w:val="1"/>
-          <w:color w:val="auto"/>
-          <w:position w:val="0"/>
-          <w:sz w:val="20"/>
-          <w:szCs w:val="20"/>
-          <w:smallCaps w:val="0"/>
-          <w:rFonts w:ascii="Times New Roman" w:eastAsia="Times New Roman" w:hAnsi="Times New Roman" w:hint="default"/>
-        </w:rPr>
-        <w:t>importar”</w:t>
-      </w:r>
-      <w:r>
-        <w:rPr>
-          <w:spacing w:val="0"/>
-          <w:vertAlign w:val="baseline"/>
-          <w:i w:val="0"/>
-          <w:b w:val="0"/>
-          <w:color w:val="auto"/>
-          <w:position w:val="0"/>
-          <w:sz w:val="20"/>
-          <w:szCs w:val="20"/>
-          <w:smallCaps w:val="0"/>
-          <w:rFonts w:ascii="Times New Roman" w:eastAsia="Times New Roman" w:hAnsi="Times New Roman" w:hint="default"/>
-        </w:rPr>
-        <w:t xml:space="preserve">, lo que se importa es su última copia de seguridad, cambio guardado o “commit” (o en últimas su </w:t>
-      </w:r>
-      <w:r>
-        <w:rPr>
-          <w:spacing w:val="0"/>
-          <w:vertAlign w:val="baseline"/>
-          <w:i w:val="0"/>
-          <w:b w:val="0"/>
-          <w:color w:val="auto"/>
-          <w:position w:val="0"/>
-          <w:sz w:val="20"/>
-          <w:szCs w:val="20"/>
-          <w:smallCaps w:val="0"/>
-          <w:rFonts w:ascii="Times New Roman" w:eastAsia="Times New Roman" w:hAnsi="Times New Roman" w:hint="default"/>
-        </w:rPr>
-        <w:t xml:space="preserve">commit actual de trabajo, donde lo dejó). </w:t>
+        <w:t xml:space="preserve">“git merge + nombre de rama a importar” </w:t>
+      </w:r>
+      <w:r>
+        <w:rPr>
+          <w:spacing w:val="0"/>
+          <w:vertAlign w:val="baseline"/>
+          <w:i w:val="0"/>
+          <w:b w:val="0"/>
+          <w:color w:val="auto"/>
+          <w:position w:val="0"/>
+          <w:sz w:val="20"/>
+          <w:szCs w:val="20"/>
+          <w:smallCaps w:val="0"/>
+          <w:rFonts w:ascii="Times New Roman" w:eastAsia="Times New Roman" w:hAnsi="Times New Roman" w:hint="default"/>
+        </w:rPr>
+        <w:t xml:space="preserve">(suponiendo que nos hemos desplazado de nuevo a la rama </w:t>
+      </w:r>
+      <w:r>
+        <w:rPr>
+          <w:spacing w:val="0"/>
+          <w:vertAlign w:val="baseline"/>
+          <w:i w:val="1"/>
+          <w:b w:val="0"/>
+          <w:color w:val="auto"/>
+          <w:position w:val="0"/>
+          <w:sz w:val="20"/>
+          <w:szCs w:val="20"/>
+          <w:smallCaps w:val="0"/>
+          <w:rFonts w:ascii="Times New Roman" w:eastAsia="Times New Roman" w:hAnsi="Times New Roman" w:hint="default"/>
+        </w:rPr>
+        <w:t xml:space="preserve">master </w:t>
+      </w:r>
+      <w:r>
+        <w:rPr>
+          <w:spacing w:val="0"/>
+          <w:vertAlign w:val="baseline"/>
+          <w:i w:val="0"/>
+          <w:b w:val="0"/>
+          <w:color w:val="auto"/>
+          <w:position w:val="0"/>
+          <w:sz w:val="20"/>
+          <w:szCs w:val="20"/>
+          <w:smallCaps w:val="0"/>
+          <w:rFonts w:ascii="Times New Roman" w:eastAsia="Times New Roman" w:hAnsi="Times New Roman" w:hint="default"/>
+        </w:rPr>
+        <w:t xml:space="preserve">luego de terminar con la nueva rama), lo que </w:t>
+      </w:r>
+      <w:r>
+        <w:rPr>
+          <w:spacing w:val="0"/>
+          <w:vertAlign w:val="baseline"/>
+          <w:i w:val="0"/>
+          <w:b w:val="0"/>
+          <w:color w:val="auto"/>
+          <w:position w:val="0"/>
+          <w:sz w:val="20"/>
+          <w:szCs w:val="20"/>
+          <w:smallCaps w:val="0"/>
+          <w:rFonts w:ascii="Times New Roman" w:eastAsia="Times New Roman" w:hAnsi="Times New Roman" w:hint="default"/>
+        </w:rPr>
+        <w:t xml:space="preserve">se importa es su última copia de seguridad, cambio guardado o “commit” (o en últimas su commit actual de </w:t>
+      </w:r>
+      <w:r>
+        <w:rPr>
+          <w:spacing w:val="0"/>
+          <w:vertAlign w:val="baseline"/>
+          <w:i w:val="0"/>
+          <w:b w:val="0"/>
+          <w:color w:val="auto"/>
+          <w:position w:val="0"/>
+          <w:sz w:val="20"/>
+          <w:szCs w:val="20"/>
+          <w:smallCaps w:val="0"/>
+          <w:rFonts w:ascii="Times New Roman" w:eastAsia="Times New Roman" w:hAnsi="Times New Roman" w:hint="default"/>
+        </w:rPr>
+        <w:t xml:space="preserve">trabajo, donde lo dejó): ojo con esto último; si hace un cambio y luego desea exportarlo, no se le olvide hacerle </w:t>
+      </w:r>
+      <w:r>
+        <w:rPr>
+          <w:spacing w:val="0"/>
+          <w:vertAlign w:val="baseline"/>
+          <w:i w:val="0"/>
+          <w:b w:val="0"/>
+          <w:color w:val="auto"/>
+          <w:position w:val="0"/>
+          <w:sz w:val="20"/>
+          <w:szCs w:val="20"/>
+          <w:smallCaps w:val="0"/>
+          <w:rFonts w:ascii="Times New Roman" w:eastAsia="Times New Roman" w:hAnsi="Times New Roman" w:hint="default"/>
+        </w:rPr>
+        <w:t xml:space="preserve">un “commit” a ese cambio que desea exportar (o que importará la rama </w:t>
+      </w:r>
+      <w:r>
+        <w:rPr>
+          <w:spacing w:val="0"/>
+          <w:vertAlign w:val="baseline"/>
+          <w:i w:val="1"/>
+          <w:b w:val="0"/>
+          <w:color w:val="auto"/>
+          <w:position w:val="0"/>
+          <w:sz w:val="20"/>
+          <w:szCs w:val="20"/>
+          <w:smallCaps w:val="0"/>
+          <w:rFonts w:ascii="Times New Roman" w:eastAsia="Times New Roman" w:hAnsi="Times New Roman" w:hint="default"/>
+        </w:rPr>
+        <w:t xml:space="preserve">master </w:t>
+      </w:r>
+      <w:r>
+        <w:rPr>
+          <w:spacing w:val="0"/>
+          <w:vertAlign w:val="baseline"/>
+          <w:i w:val="0"/>
+          <w:b w:val="0"/>
+          <w:color w:val="auto"/>
+          <w:position w:val="0"/>
+          <w:sz w:val="20"/>
+          <w:szCs w:val="20"/>
+          <w:smallCaps w:val="0"/>
+          <w:rFonts w:ascii="Times New Roman" w:eastAsia="Times New Roman" w:hAnsi="Times New Roman" w:hint="default"/>
+        </w:rPr>
+        <w:t xml:space="preserve">posteriormente). </w:t>
       </w:r>
     </w:p>
     <w:p>
@@ -2534,6 +2615,8 @@
           <w:rFonts w:ascii="Times New Roman" w:eastAsia="Times New Roman" w:hAnsi="Times New Roman" w:hint="default"/>
         </w:rPr>
         <w:wordWrap w:val="0"/>
+        <w:autoSpaceDE w:val="0"/>
+        <w:autoSpaceDN w:val="0"/>
       </w:pPr>
       <w:r>
         <w:rPr>
@@ -2724,6 +2807,8 @@
           <w:rFonts w:ascii="Times New Roman" w:eastAsia="Times New Roman" w:hAnsi="Times New Roman" w:hint="default"/>
         </w:rPr>
         <w:wordWrap w:val="0"/>
+        <w:autoSpaceDE w:val="0"/>
+        <w:autoSpaceDN w:val="0"/>
       </w:pPr>
       <w:r>
         <w:rPr>
@@ -2827,6 +2912,797 @@
         </w:rPr>
         <w:t xml:space="preserve">Profundizaciones sobre “git merge”.</w:t>
       </w:r>
+    </w:p>
+    <w:p>
+      <w:pPr>
+        <w:numPr>
+          <w:ilvl w:val="0"/>
+          <w:numId w:val="0"/>
+        </w:numPr>
+        <w:jc w:val="both"/>
+        <w:spacing w:lineRule="auto" w:line="259" w:before="0" w:after="160"/>
+        <w:widowControl w:val="1"/>
+        <w:ind w:right="0" w:left="0" w:firstLine="0"/>
+        <w:rPr>
+          <w:i w:val="0"/>
+          <w:b w:val="1"/>
+          <w:color w:val="auto"/>
+          <w:sz w:val="20"/>
+          <w:szCs w:val="20"/>
+          <w:rFonts w:ascii="Times New Roman" w:eastAsia="Times New Roman" w:hAnsi="Times New Roman" w:hint="default"/>
+        </w:rPr>
+        <w:wordWrap w:val="1"/>
+        <w:autoSpaceDE w:val="0"/>
+        <w:autoSpaceDN w:val="0"/>
+      </w:pPr>
+      <w:r>
+        <w:rPr>
+          <w:i w:val="0"/>
+          <w:b w:val="0"/>
+          <w:color w:val="auto"/>
+          <w:sz w:val="20"/>
+          <w:szCs w:val="20"/>
+          <w:rFonts w:ascii="Times New Roman" w:eastAsia="Times New Roman" w:hAnsi="Times New Roman" w:hint="default"/>
+        </w:rPr>
+        <w:t xml:space="preserve">Idealmente, el comando </w:t>
+      </w:r>
+      <w:r>
+        <w:rPr>
+          <w:i w:val="0"/>
+          <w:b w:val="1"/>
+          <w:color w:val="auto"/>
+          <w:sz w:val="20"/>
+          <w:szCs w:val="20"/>
+          <w:rFonts w:ascii="Times New Roman" w:eastAsia="Times New Roman" w:hAnsi="Times New Roman" w:hint="default"/>
+        </w:rPr>
+        <w:t xml:space="preserve">“git merge”</w:t>
+      </w:r>
+      <w:r>
+        <w:rPr>
+          <w:i w:val="0"/>
+          <w:b w:val="0"/>
+          <w:color w:val="auto"/>
+          <w:sz w:val="20"/>
+          <w:szCs w:val="20"/>
+          <w:rFonts w:ascii="Times New Roman" w:eastAsia="Times New Roman" w:hAnsi="Times New Roman" w:hint="default"/>
+        </w:rPr>
+        <w:t xml:space="preserve"> se debe ejecutar en la rama principal; de lo contrario, se expone a perder </w:t>
+      </w:r>
+      <w:r>
+        <w:rPr>
+          <w:i w:val="0"/>
+          <w:b w:val="0"/>
+          <w:color w:val="auto"/>
+          <w:sz w:val="20"/>
+          <w:szCs w:val="20"/>
+          <w:rFonts w:ascii="Times New Roman" w:eastAsia="Times New Roman" w:hAnsi="Times New Roman" w:hint="default"/>
+        </w:rPr>
+        <w:t xml:space="preserve">todo el avance inicial que había hecho, obviamente en su rama principal, de su proyecto. Dicho lo anterior, si </w:t>
+      </w:r>
+      <w:r>
+        <w:rPr>
+          <w:i w:val="0"/>
+          <w:b w:val="0"/>
+          <w:color w:val="auto"/>
+          <w:sz w:val="20"/>
+          <w:szCs w:val="20"/>
+          <w:rFonts w:ascii="Times New Roman" w:eastAsia="Times New Roman" w:hAnsi="Times New Roman" w:hint="default"/>
+        </w:rPr>
+        <w:t xml:space="preserve">por ejemplo deseo importar los avances, ya guardados y registrados en su último “commit” o copia de </w:t>
+      </w:r>
+      <w:r>
+        <w:rPr>
+          <w:i w:val="0"/>
+          <w:b w:val="0"/>
+          <w:color w:val="auto"/>
+          <w:sz w:val="20"/>
+          <w:szCs w:val="20"/>
+          <w:rFonts w:ascii="Times New Roman" w:eastAsia="Times New Roman" w:hAnsi="Times New Roman" w:hint="default"/>
+        </w:rPr>
+        <w:t xml:space="preserve">seguridad, de la rama derivada o creada a partir de la rama </w:t>
+      </w:r>
+      <w:r>
+        <w:rPr>
+          <w:i w:val="1"/>
+          <w:b w:val="0"/>
+          <w:color w:val="auto"/>
+          <w:sz w:val="20"/>
+          <w:szCs w:val="20"/>
+          <w:rFonts w:ascii="Times New Roman" w:eastAsia="Times New Roman" w:hAnsi="Times New Roman" w:hint="default"/>
+        </w:rPr>
+        <w:t xml:space="preserve">master; </w:t>
+      </w:r>
+      <w:r>
+        <w:rPr>
+          <w:i w:val="0"/>
+          <w:b w:val="0"/>
+          <w:color w:val="auto"/>
+          <w:sz w:val="20"/>
+          <w:szCs w:val="20"/>
+          <w:rFonts w:ascii="Times New Roman" w:eastAsia="Times New Roman" w:hAnsi="Times New Roman" w:hint="default"/>
+        </w:rPr>
+        <w:t xml:space="preserve">debo primero situarme sobre la rama </w:t>
+      </w:r>
+      <w:r>
+        <w:rPr>
+          <w:i w:val="1"/>
+          <w:b w:val="0"/>
+          <w:color w:val="auto"/>
+          <w:sz w:val="20"/>
+          <w:szCs w:val="20"/>
+          <w:rFonts w:ascii="Times New Roman" w:eastAsia="Times New Roman" w:hAnsi="Times New Roman" w:hint="default"/>
+        </w:rPr>
+        <w:t xml:space="preserve">master; </w:t>
+      </w:r>
+      <w:r>
+        <w:rPr>
+          <w:i w:val="0"/>
+          <w:b w:val="0"/>
+          <w:color w:val="auto"/>
+          <w:sz w:val="20"/>
+          <w:szCs w:val="20"/>
+          <w:rFonts w:ascii="Times New Roman" w:eastAsia="Times New Roman" w:hAnsi="Times New Roman" w:hint="default"/>
+        </w:rPr>
+        <w:t xml:space="preserve">tal que así: </w:t>
+      </w:r>
+      <w:r>
+        <w:rPr>
+          <w:i w:val="0"/>
+          <w:b w:val="1"/>
+          <w:color w:val="auto"/>
+          <w:sz w:val="20"/>
+          <w:szCs w:val="20"/>
+          <w:rFonts w:ascii="Times New Roman" w:eastAsia="Times New Roman" w:hAnsi="Times New Roman" w:hint="default"/>
+        </w:rPr>
+        <w:t xml:space="preserve">“git checkout master”</w:t>
+      </w:r>
+      <w:r>
+        <w:rPr>
+          <w:i w:val="0"/>
+          <w:b w:val="0"/>
+          <w:color w:val="auto"/>
+          <w:sz w:val="20"/>
+          <w:szCs w:val="20"/>
+          <w:rFonts w:ascii="Times New Roman" w:eastAsia="Times New Roman" w:hAnsi="Times New Roman" w:hint="default"/>
+        </w:rPr>
+        <w:t xml:space="preserve">; y, posteriormente, llamar los últimos cambios en los que se avanzó (y </w:t>
+      </w:r>
+      <w:r>
+        <w:rPr>
+          <w:i w:val="0"/>
+          <w:b w:val="0"/>
+          <w:color w:val="auto"/>
+          <w:sz w:val="20"/>
+          <w:szCs w:val="20"/>
+          <w:rFonts w:ascii="Times New Roman" w:eastAsia="Times New Roman" w:hAnsi="Times New Roman" w:hint="default"/>
+        </w:rPr>
+        <w:t xml:space="preserve">fueron almacenados) en la sub-rama y que no tengo en rama </w:t>
+      </w:r>
+      <w:r>
+        <w:rPr>
+          <w:i w:val="1"/>
+          <w:b w:val="0"/>
+          <w:color w:val="auto"/>
+          <w:sz w:val="20"/>
+          <w:szCs w:val="20"/>
+          <w:rFonts w:ascii="Times New Roman" w:eastAsia="Times New Roman" w:hAnsi="Times New Roman" w:hint="default"/>
+        </w:rPr>
+        <w:t xml:space="preserve">master </w:t>
+      </w:r>
+      <w:r>
+        <w:rPr>
+          <w:i w:val="0"/>
+          <w:b w:val="0"/>
+          <w:color w:val="auto"/>
+          <w:sz w:val="20"/>
+          <w:szCs w:val="20"/>
+          <w:rFonts w:ascii="Times New Roman" w:eastAsia="Times New Roman" w:hAnsi="Times New Roman" w:hint="default"/>
+        </w:rPr>
+        <w:t>aún</w:t>
+      </w:r>
+      <w:r>
+        <w:rPr>
+          <w:i w:val="1"/>
+          <w:b w:val="0"/>
+          <w:color w:val="auto"/>
+          <w:sz w:val="20"/>
+          <w:szCs w:val="20"/>
+          <w:rFonts w:ascii="Times New Roman" w:eastAsia="Times New Roman" w:hAnsi="Times New Roman" w:hint="default"/>
+        </w:rPr>
+        <w:t>.</w:t>
+      </w:r>
+      <w:r>
+        <w:rPr>
+          <w:i w:val="0"/>
+          <w:b w:val="0"/>
+          <w:color w:val="auto"/>
+          <w:sz w:val="20"/>
+          <w:szCs w:val="20"/>
+          <w:rFonts w:ascii="Times New Roman" w:eastAsia="Times New Roman" w:hAnsi="Times New Roman" w:hint="default"/>
+        </w:rPr>
+        <w:t xml:space="preserve"> Para llamar a ese último “commit”, de </w:t>
+      </w:r>
+      <w:r>
+        <w:rPr>
+          <w:i w:val="0"/>
+          <w:b w:val="0"/>
+          <w:color w:val="auto"/>
+          <w:sz w:val="20"/>
+          <w:szCs w:val="20"/>
+          <w:rFonts w:ascii="Times New Roman" w:eastAsia="Times New Roman" w:hAnsi="Times New Roman" w:hint="default"/>
+        </w:rPr>
+        <w:t xml:space="preserve">la nueva rama creada, en la rama </w:t>
+      </w:r>
+      <w:r>
+        <w:rPr>
+          <w:i w:val="1"/>
+          <w:b w:val="0"/>
+          <w:color w:val="auto"/>
+          <w:sz w:val="20"/>
+          <w:szCs w:val="20"/>
+          <w:rFonts w:ascii="Times New Roman" w:eastAsia="Times New Roman" w:hAnsi="Times New Roman" w:hint="default"/>
+        </w:rPr>
+        <w:t xml:space="preserve">master </w:t>
+      </w:r>
+      <w:r>
+        <w:rPr>
+          <w:i w:val="0"/>
+          <w:b w:val="0"/>
+          <w:color w:val="auto"/>
+          <w:sz w:val="20"/>
+          <w:szCs w:val="20"/>
+          <w:rFonts w:ascii="Times New Roman" w:eastAsia="Times New Roman" w:hAnsi="Times New Roman" w:hint="default"/>
+        </w:rPr>
+        <w:t xml:space="preserve">y fusionar el contenido de ambas; de tal manera que, ahora sean “dos </w:t>
+      </w:r>
+      <w:r>
+        <w:rPr>
+          <w:i w:val="0"/>
+          <w:b w:val="0"/>
+          <w:color w:val="auto"/>
+          <w:sz w:val="20"/>
+          <w:szCs w:val="20"/>
+          <w:rFonts w:ascii="Times New Roman" w:eastAsia="Times New Roman" w:hAnsi="Times New Roman" w:hint="default"/>
+        </w:rPr>
+        <w:t xml:space="preserve">proyectos” en uno (mezclarlos entre sí mientras no existan conflictos entre sus líneas de códigos),</w:t>
+      </w:r>
+      <w:r>
+        <w:rPr>
+          <w:i w:val="1"/>
+          <w:b w:val="0"/>
+          <w:color w:val="auto"/>
+          <w:sz w:val="20"/>
+          <w:szCs w:val="20"/>
+          <w:rFonts w:ascii="Times New Roman" w:eastAsia="Times New Roman" w:hAnsi="Times New Roman" w:hint="default"/>
+        </w:rPr>
+        <w:t xml:space="preserve"> </w:t>
+      </w:r>
+      <w:r>
+        <w:rPr>
+          <w:i w:val="0"/>
+          <w:b w:val="0"/>
+          <w:color w:val="auto"/>
+          <w:sz w:val="20"/>
+          <w:szCs w:val="20"/>
+          <w:rFonts w:ascii="Times New Roman" w:eastAsia="Times New Roman" w:hAnsi="Times New Roman" w:hint="default"/>
+        </w:rPr>
+        <w:t xml:space="preserve">debe ejecutar </w:t>
+      </w:r>
+      <w:r>
+        <w:rPr>
+          <w:i w:val="0"/>
+          <w:b w:val="0"/>
+          <w:color w:val="auto"/>
+          <w:sz w:val="20"/>
+          <w:szCs w:val="20"/>
+          <w:rFonts w:ascii="Times New Roman" w:eastAsia="Times New Roman" w:hAnsi="Times New Roman" w:hint="default"/>
+        </w:rPr>
+        <w:t xml:space="preserve">el siguiente comando: </w:t>
+      </w:r>
+      <w:r>
+        <w:rPr>
+          <w:i w:val="0"/>
+          <w:b w:val="1"/>
+          <w:color w:val="auto"/>
+          <w:sz w:val="20"/>
+          <w:szCs w:val="20"/>
+          <w:rFonts w:ascii="Times New Roman" w:eastAsia="Times New Roman" w:hAnsi="Times New Roman" w:hint="default"/>
+        </w:rPr>
+        <w:t xml:space="preserve">“git merge + nombre de rama a importar”.</w:t>
+      </w:r>
+    </w:p>
+    <w:p>
+      <w:pPr>
+        <w:numPr>
+          <w:ilvl w:val="0"/>
+          <w:numId w:val="0"/>
+        </w:numPr>
+        <w:jc w:val="both"/>
+        <w:spacing w:lineRule="auto" w:line="259" w:before="0" w:after="160"/>
+        <w:widowControl w:val="1"/>
+        <w:ind w:right="0" w:left="0" w:firstLine="0"/>
+        <w:rPr>
+          <w:spacing w:val="0"/>
+          <w:vertAlign w:val="baseline"/>
+          <w:i w:val="0"/>
+          <w:b w:val="0"/>
+          <w:imprint w:val="0"/>
+          <w:emboss w:val="0"/>
+          <w:outline w:val="0"/>
+          <w:shadow w:val="0"/>
+          <w:color w:val="auto"/>
+          <w:position w:val="0"/>
+          <w:sz w:val="20"/>
+          <w:szCs w:val="20"/>
+          <w:u w:val="none"/>
+          <w:smallCaps w:val="0"/>
+          <w:rFonts w:ascii="Times New Roman" w:eastAsia="Times New Roman" w:hAnsi="Times New Roman" w:hint="default"/>
+        </w:rPr>
+        <w:wordWrap w:val="1"/>
+        <w:autoSpaceDE w:val="0"/>
+        <w:autoSpaceDN w:val="0"/>
+      </w:pPr>
+      <w:r>
+        <w:rPr>
+          <w:spacing w:val="0"/>
+          <w:vertAlign w:val="baseline"/>
+          <w:i w:val="0"/>
+          <w:b w:val="0"/>
+          <w:imprint w:val="0"/>
+          <w:emboss w:val="0"/>
+          <w:outline w:val="0"/>
+          <w:shadow w:val="0"/>
+          <w:color w:val="auto"/>
+          <w:position w:val="0"/>
+          <w:sz w:val="20"/>
+          <w:szCs w:val="20"/>
+          <w:u w:val="none"/>
+          <w:smallCaps w:val="0"/>
+          <w:rFonts w:ascii="Times New Roman" w:eastAsia="Times New Roman" w:hAnsi="Times New Roman" w:hint="default"/>
+        </w:rPr>
+        <w:t xml:space="preserve">Ahora, ya fusionados, si ejecutamos el comando “git log” en la rama </w:t>
+      </w:r>
+      <w:r>
+        <w:rPr>
+          <w:spacing w:val="0"/>
+          <w:vertAlign w:val="baseline"/>
+          <w:i w:val="1"/>
+          <w:b w:val="0"/>
+          <w:imprint w:val="0"/>
+          <w:emboss w:val="0"/>
+          <w:outline w:val="0"/>
+          <w:shadow w:val="0"/>
+          <w:color w:val="auto"/>
+          <w:position w:val="0"/>
+          <w:sz w:val="20"/>
+          <w:szCs w:val="20"/>
+          <w:u w:val="none"/>
+          <w:smallCaps w:val="0"/>
+          <w:rFonts w:ascii="Times New Roman" w:eastAsia="Times New Roman" w:hAnsi="Times New Roman" w:hint="default"/>
+        </w:rPr>
+        <w:t xml:space="preserve">master </w:t>
+      </w:r>
+      <w:r>
+        <w:rPr>
+          <w:spacing w:val="0"/>
+          <w:vertAlign w:val="baseline"/>
+          <w:i w:val="0"/>
+          <w:b w:val="0"/>
+          <w:imprint w:val="0"/>
+          <w:emboss w:val="0"/>
+          <w:outline w:val="0"/>
+          <w:shadow w:val="0"/>
+          <w:color w:val="auto"/>
+          <w:position w:val="0"/>
+          <w:sz w:val="20"/>
+          <w:szCs w:val="20"/>
+          <w:u w:val="none"/>
+          <w:smallCaps w:val="0"/>
+          <w:rFonts w:ascii="Times New Roman" w:eastAsia="Times New Roman" w:hAnsi="Times New Roman" w:hint="default"/>
+        </w:rPr>
+        <w:t xml:space="preserve">nos daremos cuenta que el </w:t>
+      </w:r>
+      <w:r>
+        <w:rPr>
+          <w:spacing w:val="0"/>
+          <w:vertAlign w:val="baseline"/>
+          <w:i w:val="0"/>
+          <w:b w:val="0"/>
+          <w:imprint w:val="0"/>
+          <w:emboss w:val="0"/>
+          <w:outline w:val="0"/>
+          <w:shadow w:val="0"/>
+          <w:color w:val="auto"/>
+          <w:position w:val="0"/>
+          <w:sz w:val="20"/>
+          <w:szCs w:val="20"/>
+          <w:u w:val="none"/>
+          <w:smallCaps w:val="0"/>
+          <w:rFonts w:ascii="Times New Roman" w:eastAsia="Times New Roman" w:hAnsi="Times New Roman" w:hint="default"/>
+        </w:rPr>
+        <w:t xml:space="preserve">comando “merge” nos incorporó un “commit adicional” en el listado de “commits” originales de la rama </w:t>
+      </w:r>
+      <w:r>
+        <w:rPr>
+          <w:spacing w:val="0"/>
+          <w:vertAlign w:val="baseline"/>
+          <w:i w:val="1"/>
+          <w:b w:val="0"/>
+          <w:imprint w:val="0"/>
+          <w:emboss w:val="0"/>
+          <w:outline w:val="0"/>
+          <w:shadow w:val="0"/>
+          <w:color w:val="auto"/>
+          <w:position w:val="0"/>
+          <w:sz w:val="20"/>
+          <w:szCs w:val="20"/>
+          <w:u w:val="none"/>
+          <w:smallCaps w:val="0"/>
+          <w:rFonts w:ascii="Times New Roman" w:eastAsia="Times New Roman" w:hAnsi="Times New Roman" w:hint="default"/>
+        </w:rPr>
+        <w:t xml:space="preserve">master: </w:t>
+      </w:r>
+      <w:r>
+        <w:rPr>
+          <w:spacing w:val="0"/>
+          <w:vertAlign w:val="baseline"/>
+          <w:i w:val="0"/>
+          <w:b w:val="0"/>
+          <w:imprint w:val="0"/>
+          <w:emboss w:val="0"/>
+          <w:outline w:val="0"/>
+          <w:shadow w:val="0"/>
+          <w:color w:val="auto"/>
+          <w:position w:val="0"/>
+          <w:sz w:val="20"/>
+          <w:szCs w:val="20"/>
+          <w:u w:val="none"/>
+          <w:smallCaps w:val="0"/>
+          <w:rFonts w:ascii="Times New Roman" w:eastAsia="Times New Roman" w:hAnsi="Times New Roman" w:hint="default"/>
+        </w:rPr>
+        <w:t xml:space="preserve">ese “commit adicional” es realmente el último “commit” almacenado (head), de la nueva rama o </w:t>
+      </w:r>
+      <w:r>
+        <w:rPr>
+          <w:spacing w:val="0"/>
+          <w:vertAlign w:val="baseline"/>
+          <w:i w:val="0"/>
+          <w:b w:val="0"/>
+          <w:imprint w:val="0"/>
+          <w:emboss w:val="0"/>
+          <w:outline w:val="0"/>
+          <w:shadow w:val="0"/>
+          <w:color w:val="auto"/>
+          <w:position w:val="0"/>
+          <w:sz w:val="20"/>
+          <w:szCs w:val="20"/>
+          <w:u w:val="none"/>
+          <w:smallCaps w:val="0"/>
+          <w:rFonts w:ascii="Times New Roman" w:eastAsia="Times New Roman" w:hAnsi="Times New Roman" w:hint="default"/>
+        </w:rPr>
+        <w:t xml:space="preserve">rama secundaria, que ha sido importado en rama </w:t>
+      </w:r>
+      <w:r>
+        <w:rPr>
+          <w:spacing w:val="0"/>
+          <w:vertAlign w:val="baseline"/>
+          <w:i w:val="1"/>
+          <w:b w:val="0"/>
+          <w:imprint w:val="0"/>
+          <w:emboss w:val="0"/>
+          <w:outline w:val="0"/>
+          <w:shadow w:val="0"/>
+          <w:color w:val="auto"/>
+          <w:position w:val="0"/>
+          <w:sz w:val="20"/>
+          <w:szCs w:val="20"/>
+          <w:u w:val="none"/>
+          <w:smallCaps w:val="0"/>
+          <w:rFonts w:ascii="Times New Roman" w:eastAsia="Times New Roman" w:hAnsi="Times New Roman" w:hint="default"/>
+        </w:rPr>
+        <w:t>master</w:t>
+      </w:r>
+      <w:r>
+        <w:rPr>
+          <w:spacing w:val="0"/>
+          <w:vertAlign w:val="baseline"/>
+          <w:i w:val="0"/>
+          <w:b w:val="0"/>
+          <w:imprint w:val="0"/>
+          <w:emboss w:val="0"/>
+          <w:outline w:val="0"/>
+          <w:shadow w:val="0"/>
+          <w:color w:val="auto"/>
+          <w:position w:val="0"/>
+          <w:sz w:val="20"/>
+          <w:szCs w:val="20"/>
+          <w:u w:val="none"/>
+          <w:smallCaps w:val="0"/>
+          <w:rFonts w:ascii="Times New Roman" w:eastAsia="Times New Roman" w:hAnsi="Times New Roman" w:hint="default"/>
+        </w:rPr>
+        <w:t xml:space="preserve">. Lo que mezcla “merge” es el último “commit” de la </w:t>
+      </w:r>
+      <w:r>
+        <w:rPr>
+          <w:spacing w:val="0"/>
+          <w:vertAlign w:val="baseline"/>
+          <w:i w:val="0"/>
+          <w:b w:val="0"/>
+          <w:imprint w:val="0"/>
+          <w:emboss w:val="0"/>
+          <w:outline w:val="0"/>
+          <w:shadow w:val="0"/>
+          <w:color w:val="auto"/>
+          <w:position w:val="0"/>
+          <w:sz w:val="20"/>
+          <w:szCs w:val="20"/>
+          <w:u w:val="none"/>
+          <w:smallCaps w:val="0"/>
+          <w:rFonts w:ascii="Times New Roman" w:eastAsia="Times New Roman" w:hAnsi="Times New Roman" w:hint="default"/>
+        </w:rPr>
+        <w:t xml:space="preserve">rama secundaria con el contenido, del “commit” actual de trabajo, de la rama </w:t>
+      </w:r>
+      <w:r>
+        <w:rPr>
+          <w:spacing w:val="0"/>
+          <w:vertAlign w:val="baseline"/>
+          <w:i w:val="1"/>
+          <w:b w:val="0"/>
+          <w:imprint w:val="0"/>
+          <w:emboss w:val="0"/>
+          <w:outline w:val="0"/>
+          <w:shadow w:val="0"/>
+          <w:color w:val="auto"/>
+          <w:position w:val="0"/>
+          <w:sz w:val="20"/>
+          <w:szCs w:val="20"/>
+          <w:u w:val="none"/>
+          <w:smallCaps w:val="0"/>
+          <w:rFonts w:ascii="Times New Roman" w:eastAsia="Times New Roman" w:hAnsi="Times New Roman" w:hint="default"/>
+        </w:rPr>
+        <w:t>master</w:t>
+      </w:r>
+      <w:r>
+        <w:rPr>
+          <w:spacing w:val="0"/>
+          <w:vertAlign w:val="baseline"/>
+          <w:i w:val="0"/>
+          <w:b w:val="0"/>
+          <w:imprint w:val="0"/>
+          <w:emboss w:val="0"/>
+          <w:outline w:val="0"/>
+          <w:shadow w:val="0"/>
+          <w:color w:val="auto"/>
+          <w:position w:val="0"/>
+          <w:sz w:val="20"/>
+          <w:szCs w:val="20"/>
+          <w:u w:val="none"/>
+          <w:smallCaps w:val="0"/>
+          <w:rFonts w:ascii="Times New Roman" w:eastAsia="Times New Roman" w:hAnsi="Times New Roman" w:hint="default"/>
+        </w:rPr>
+        <w:t>.</w:t>
+      </w:r>
+    </w:p>
+    <w:p>
+      <w:pPr>
+        <w:numPr>
+          <w:ilvl w:val="0"/>
+          <w:numId w:val="0"/>
+        </w:numPr>
+        <w:jc w:val="both"/>
+        <w:spacing w:lineRule="auto" w:line="259" w:before="0" w:after="160"/>
+        <w:widowControl w:val="1"/>
+        <w:ind w:right="0" w:left="0" w:firstLine="0"/>
+        <w:rPr>
+          <w:spacing w:val="0"/>
+          <w:vertAlign w:val="baseline"/>
+          <w:i w:val="0"/>
+          <w:b w:val="0"/>
+          <w:imprint w:val="0"/>
+          <w:emboss w:val="0"/>
+          <w:outline w:val="0"/>
+          <w:shadow w:val="0"/>
+          <w:color w:val="auto"/>
+          <w:position w:val="0"/>
+          <w:sz w:val="20"/>
+          <w:szCs w:val="20"/>
+          <w:u w:val="none"/>
+          <w:smallCaps w:val="0"/>
+          <w:rFonts w:ascii="Times New Roman" w:eastAsia="Times New Roman" w:hAnsi="Times New Roman" w:hint="default"/>
+        </w:rPr>
+        <w:wordWrap w:val="1"/>
+        <w:autoSpaceDE w:val="0"/>
+        <w:autoSpaceDN w:val="0"/>
+      </w:pPr>
+      <w:r>
+        <w:rPr>
+          <w:spacing w:val="0"/>
+          <w:vertAlign w:val="baseline"/>
+          <w:i w:val="0"/>
+          <w:b w:val="0"/>
+          <w:imprint w:val="0"/>
+          <w:emboss w:val="0"/>
+          <w:outline w:val="0"/>
+          <w:shadow w:val="0"/>
+          <w:color w:val="auto"/>
+          <w:position w:val="0"/>
+          <w:sz w:val="20"/>
+          <w:szCs w:val="20"/>
+          <w:u w:val="none"/>
+          <w:smallCaps w:val="0"/>
+          <w:rFonts w:ascii="Times New Roman" w:eastAsia="Times New Roman" w:hAnsi="Times New Roman" w:hint="default"/>
+        </w:rPr>
+        <w:t xml:space="preserve">Ahora bien, cualquier conflicto que haya entre ambas ramas al ser fucionadas, la rama </w:t>
+      </w:r>
+      <w:r>
+        <w:rPr>
+          <w:spacing w:val="0"/>
+          <w:vertAlign w:val="baseline"/>
+          <w:i w:val="1"/>
+          <w:b w:val="0"/>
+          <w:imprint w:val="0"/>
+          <w:emboss w:val="0"/>
+          <w:outline w:val="0"/>
+          <w:shadow w:val="0"/>
+          <w:color w:val="auto"/>
+          <w:position w:val="0"/>
+          <w:sz w:val="20"/>
+          <w:szCs w:val="20"/>
+          <w:u w:val="none"/>
+          <w:smallCaps w:val="0"/>
+          <w:rFonts w:ascii="Times New Roman" w:eastAsia="Times New Roman" w:hAnsi="Times New Roman" w:hint="default"/>
+        </w:rPr>
+        <w:t xml:space="preserve">master </w:t>
+      </w:r>
+      <w:r>
+        <w:rPr>
+          <w:spacing w:val="0"/>
+          <w:vertAlign w:val="baseline"/>
+          <w:i w:val="0"/>
+          <w:b w:val="0"/>
+          <w:imprint w:val="0"/>
+          <w:emboss w:val="0"/>
+          <w:outline w:val="0"/>
+          <w:shadow w:val="0"/>
+          <w:color w:val="auto"/>
+          <w:position w:val="0"/>
+          <w:sz w:val="20"/>
+          <w:szCs w:val="20"/>
+          <w:u w:val="none"/>
+          <w:smallCaps w:val="0"/>
+          <w:rFonts w:ascii="Times New Roman" w:eastAsia="Times New Roman" w:hAnsi="Times New Roman" w:hint="default"/>
+        </w:rPr>
+        <w:t xml:space="preserve">eventualmente y, </w:t>
+      </w:r>
+      <w:r>
+        <w:rPr>
+          <w:spacing w:val="0"/>
+          <w:vertAlign w:val="baseline"/>
+          <w:i w:val="0"/>
+          <w:b w:val="0"/>
+          <w:imprint w:val="0"/>
+          <w:emboss w:val="0"/>
+          <w:outline w:val="0"/>
+          <w:shadow w:val="0"/>
+          <w:color w:val="auto"/>
+          <w:position w:val="0"/>
+          <w:sz w:val="20"/>
+          <w:szCs w:val="20"/>
+          <w:u w:val="none"/>
+          <w:smallCaps w:val="0"/>
+          <w:rFonts w:ascii="Times New Roman" w:eastAsia="Times New Roman" w:hAnsi="Times New Roman" w:hint="default"/>
+        </w:rPr>
+        <w:t xml:space="preserve">de momento, se interpondrá sobre las líneas de código de la rama secundaria (sin generar problema alguno...  </w:t>
+      </w:r>
+      <w:r>
+        <w:rPr>
+          <w:spacing w:val="0"/>
+          <w:vertAlign w:val="baseline"/>
+          <w:i w:val="0"/>
+          <w:b w:val="0"/>
+          <w:imprint w:val="0"/>
+          <w:emboss w:val="0"/>
+          <w:outline w:val="0"/>
+          <w:shadow w:val="0"/>
+          <w:color w:val="auto"/>
+          <w:position w:val="0"/>
+          <w:sz w:val="20"/>
+          <w:szCs w:val="20"/>
+          <w:u w:val="none"/>
+          <w:smallCaps w:val="0"/>
+          <w:rFonts w:ascii="Times New Roman" w:eastAsia="Times New Roman" w:hAnsi="Times New Roman" w:hint="default"/>
+        </w:rPr>
+        <w:t xml:space="preserve">parcialmente). Es, digamos, una manera “recursiva” de trabajar de Git.</w:t>
+      </w:r>
+    </w:p>
+    <w:p>
+      <w:pPr>
+        <w:numPr>
+          <w:ilvl w:val="0"/>
+          <w:numId w:val="0"/>
+        </w:numPr>
+        <w:jc w:val="both"/>
+        <w:spacing w:lineRule="auto" w:line="259" w:before="0" w:after="160"/>
+        <w:widowControl w:val="1"/>
+        <w:ind w:right="0" w:left="0" w:firstLine="0"/>
+        <w:rPr>
+          <w:spacing w:val="0"/>
+          <w:vertAlign w:val="baseline"/>
+          <w:i w:val="0"/>
+          <w:b w:val="0"/>
+          <w:imprint w:val="0"/>
+          <w:emboss w:val="0"/>
+          <w:outline w:val="0"/>
+          <w:shadow w:val="0"/>
+          <w:color w:val="auto"/>
+          <w:position w:val="0"/>
+          <w:sz w:val="20"/>
+          <w:szCs w:val="20"/>
+          <w:u w:val="none"/>
+          <w:smallCaps w:val="0"/>
+          <w:rFonts w:ascii="Times New Roman" w:eastAsia="Times New Roman" w:hAnsi="Times New Roman" w:hint="default"/>
+        </w:rPr>
+        <w:wordWrap w:val="1"/>
+        <w:autoSpaceDE w:val="0"/>
+        <w:autoSpaceDN w:val="0"/>
+      </w:pPr>
+    </w:p>
+    <w:p>
+      <w:pPr>
+        <w:numPr>
+          <w:ilvl w:val="0"/>
+          <w:numId w:val="0"/>
+        </w:numPr>
+        <w:jc w:val="both"/>
+        <w:spacing w:lineRule="auto" w:line="259" w:before="0" w:after="160"/>
+        <w:widowControl w:val="1"/>
+        <w:ind w:right="0" w:left="0" w:firstLine="0"/>
+        <w:rPr>
+          <w:i w:val="1"/>
+          <w:b w:val="1"/>
+          <w:color w:val="auto"/>
+          <w:sz w:val="22"/>
+          <w:szCs w:val="22"/>
+          <w:rFonts w:ascii="Times New Roman" w:eastAsia="Times New Roman" w:hAnsi="Times New Roman" w:hint="default"/>
+        </w:rPr>
+        <w:wordWrap w:val="1"/>
+        <w:autoSpaceDE w:val="0"/>
+        <w:autoSpaceDN w:val="0"/>
+      </w:pPr>
+      <w:r>
+        <w:rPr>
+          <w:i w:val="1"/>
+          <w:b w:val="1"/>
+          <w:color w:val="auto"/>
+          <w:sz w:val="22"/>
+          <w:szCs w:val="22"/>
+          <w:rFonts w:ascii="Times New Roman" w:eastAsia="Times New Roman" w:hAnsi="Times New Roman" w:hint="default"/>
+        </w:rPr>
+        <w:t xml:space="preserve">Profundizaciones sobre “conflictos con git merge”.</w:t>
+      </w:r>
+    </w:p>
+    <w:p>
+      <w:pPr>
+        <w:numPr>
+          <w:ilvl w:val="0"/>
+          <w:numId w:val="0"/>
+        </w:numPr>
+        <w:jc w:val="both"/>
+        <w:spacing w:lineRule="auto" w:line="259" w:before="0" w:after="160"/>
+        <w:widowControl w:val="1"/>
+        <w:ind w:right="0" w:left="0" w:firstLine="0"/>
+        <w:rPr>
+          <w:i w:val="0"/>
+          <w:b w:val="0"/>
+          <w:color w:val="auto"/>
+          <w:sz w:val="22"/>
+          <w:szCs w:val="22"/>
+          <w:rFonts w:ascii="Times New Roman" w:eastAsia="Times New Roman" w:hAnsi="Times New Roman" w:hint="default"/>
+        </w:rPr>
+        <w:wordWrap w:val="1"/>
+        <w:autoSpaceDE w:val="0"/>
+        <w:autoSpaceDN w:val="0"/>
+      </w:pPr>
     </w:p>
     <w:p>
       <w:pPr>

</xml_diff>

<commit_message>
profundizaciones de git merge
</commit_message>
<xml_diff>
--- a/Platzi/GIT:GITHUB/2. Flujo de trabajo básico en GIT/git & github.docx
+++ b/Platzi/GIT:GITHUB/2. Flujo de trabajo básico en GIT/git & github.docx
@@ -477,7 +477,7 @@
         </w:rPr>
         <w:drawing>
           <wp:inline distT="0" distB="0" distL="0" distR="0">
-            <wp:extent cx="3037840" cy="2308225"/>
+            <wp:extent cx="3038475" cy="2308860"/>
             <wp:effectExtent l="0" t="0" r="0" b="0"/>
             <wp:docPr id="9" name="Imagen 1"/>
             <wp:cNvGraphicFramePr>
@@ -487,7 +487,7 @@
               <a:graphicData uri="http://schemas.openxmlformats.org/drawingml/2006/picture">
                 <pic:pic xmlns:pic="http://schemas.openxmlformats.org/drawingml/2006/picture">
                   <pic:nvPicPr>
-                    <pic:cNvPr id="1" name="Picture 1" descr="/Users/robertovelasquezdean/Library/Group Containers/L48J367XN4.com.infraware.PolarisOffice/EngineTemp/1768/fImage46855123912.png"/>
+                    <pic:cNvPr id="1" name="Picture 1" descr="/Users/robertovelasquezdean/Library/Group Containers/L48J367XN4.com.infraware.PolarisOffice/EngineTemp/1514/fImage46855123912.png"/>
                     <pic:cNvPicPr>
                       <a:picLocks noChangeAspect="1" noChangeArrowheads="1"/>
                     </pic:cNvPicPr>
@@ -507,7 +507,7 @@
                   <pic:spPr>
                     <a:xfrm>
                       <a:off x="0" y="0"/>
-                      <a:ext cx="3038475" cy="2308860"/>
+                      <a:ext cx="3039110" cy="2309495"/>
                     </a:xfrm>
                     <a:prstGeom prst="rect"/>
                     <a:ln cap="flat"/>
@@ -628,7 +628,7 @@
         </w:rPr>
         <w:drawing>
           <wp:inline distT="0" distB="0" distL="0" distR="0">
-            <wp:extent cx="5428615" cy="1925955"/>
+            <wp:extent cx="5429250" cy="1926589"/>
             <wp:effectExtent l="0" t="0" r="0" b="0"/>
             <wp:docPr id="10" name="Imagen 2"/>
             <wp:cNvGraphicFramePr>
@@ -638,7 +638,7 @@
               <a:graphicData uri="http://schemas.openxmlformats.org/drawingml/2006/picture">
                 <pic:pic xmlns:pic="http://schemas.openxmlformats.org/drawingml/2006/picture">
                   <pic:nvPicPr>
-                    <pic:cNvPr id="2" name="Picture 2" descr="/Users/robertovelasquezdean/Library/Group Containers/L48J367XN4.com.infraware.PolarisOffice/EngineTemp/1768/fImage48070155684.png"/>
+                    <pic:cNvPr id="2" name="Picture 2" descr="/Users/robertovelasquezdean/Library/Group Containers/L48J367XN4.com.infraware.PolarisOffice/EngineTemp/1514/fImage48070155684.png"/>
                     <pic:cNvPicPr>
                       <a:picLocks noChangeAspect="1" noChangeArrowheads="1"/>
                     </pic:cNvPicPr>
@@ -659,7 +659,7 @@
                   <pic:spPr>
                     <a:xfrm>
                       <a:off x="0" y="0"/>
-                      <a:ext cx="5429250" cy="1926589"/>
+                      <a:ext cx="5429885" cy="1927225"/>
                     </a:xfrm>
                     <a:prstGeom prst="rect"/>
                     <a:ln cap="flat"/>
@@ -2977,18 +2977,29 @@
           <w:szCs w:val="20"/>
           <w:rFonts w:ascii="Times New Roman" w:eastAsia="Times New Roman" w:hAnsi="Times New Roman" w:hint="default"/>
         </w:rPr>
-        <w:t xml:space="preserve">todo el avance inicial que había hecho, obviamente en su rama principal, de su proyecto. Dicho lo anterior, si </w:t>
-      </w:r>
-      <w:r>
-        <w:rPr>
-          <w:i w:val="0"/>
-          <w:b w:val="0"/>
-          <w:color w:val="auto"/>
-          <w:sz w:val="20"/>
-          <w:szCs w:val="20"/>
-          <w:rFonts w:ascii="Times New Roman" w:eastAsia="Times New Roman" w:hAnsi="Times New Roman" w:hint="default"/>
-        </w:rPr>
-        <w:t xml:space="preserve">por ejemplo deseo importar los avances, ya guardados y registrados en su último “commit” o copia de </w:t>
+        <w:t xml:space="preserve">todo el avance inicial que había hecho, obviamente en su rama principal, de su proyecto (pero igual también </w:t>
+      </w:r>
+      <w:r>
+        <w:rPr>
+          <w:i w:val="0"/>
+          <w:b w:val="0"/>
+          <w:color w:val="auto"/>
+          <w:sz w:val="20"/>
+          <w:szCs w:val="20"/>
+          <w:rFonts w:ascii="Times New Roman" w:eastAsia="Times New Roman" w:hAnsi="Times New Roman" w:hint="default"/>
+        </w:rPr>
+        <w:t xml:space="preserve">puede intentarlo, no está escrito en ninguna parte que no deba hacerlo de la forma contraria). Dicho lo anterior, </w:t>
+      </w:r>
+      <w:r>
+        <w:rPr>
+          <w:i w:val="0"/>
+          <w:b w:val="0"/>
+          <w:color w:val="auto"/>
+          <w:sz w:val="20"/>
+          <w:szCs w:val="20"/>
+          <w:rFonts w:ascii="Times New Roman" w:eastAsia="Times New Roman" w:hAnsi="Times New Roman" w:hint="default"/>
+        </w:rPr>
+        <w:t xml:space="preserve">si por ejemplo deseo importar los avances, ya guardados y registrados en su último “commit” o copia de </w:t>
       </w:r>
       <w:r>
         <w:rPr>
@@ -3695,14 +3706,102 @@
           <w:i w:val="0"/>
           <w:b w:val="0"/>
           <w:color w:val="auto"/>
-          <w:sz w:val="22"/>
-          <w:szCs w:val="22"/>
+          <w:sz w:val="20"/>
+          <w:szCs w:val="20"/>
           <w:rFonts w:ascii="Times New Roman" w:eastAsia="Times New Roman" w:hAnsi="Times New Roman" w:hint="default"/>
         </w:rPr>
         <w:wordWrap w:val="1"/>
         <w:autoSpaceDE w:val="0"/>
         <w:autoSpaceDN w:val="0"/>
       </w:pPr>
+      <w:r>
+        <w:rPr>
+          <w:i w:val="0"/>
+          <w:b w:val="0"/>
+          <w:color w:val="auto"/>
+          <w:sz w:val="20"/>
+          <w:szCs w:val="20"/>
+          <w:rFonts w:ascii="Times New Roman" w:eastAsia="Times New Roman" w:hAnsi="Times New Roman" w:hint="default"/>
+        </w:rPr>
+        <w:t xml:space="preserve">A veces resulta que se está trabajando en un proyecto conjuntamente con otros desarrolladores y, ya sea por </w:t>
+      </w:r>
+      <w:r>
+        <w:rPr>
+          <w:i w:val="0"/>
+          <w:b w:val="0"/>
+          <w:color w:val="auto"/>
+          <w:sz w:val="20"/>
+          <w:szCs w:val="20"/>
+          <w:rFonts w:ascii="Times New Roman" w:eastAsia="Times New Roman" w:hAnsi="Times New Roman" w:hint="default"/>
+        </w:rPr>
+        <w:t xml:space="preserve">accidente o por cualquier otro motivo, dos programadores hacen sus propias modificaciones sobre un archivo y, </w:t>
+      </w:r>
+      <w:r>
+        <w:rPr>
+          <w:i w:val="0"/>
+          <w:b w:val="0"/>
+          <w:color w:val="auto"/>
+          <w:sz w:val="20"/>
+          <w:szCs w:val="20"/>
+          <w:rFonts w:ascii="Times New Roman" w:eastAsia="Times New Roman" w:hAnsi="Times New Roman" w:hint="default"/>
+        </w:rPr>
+        <w:t xml:space="preserve">da la casualidad, que esas modificaciones personalizadas las hacen sobre las mismas líneas de código del mismo </w:t>
+      </w:r>
+      <w:r>
+        <w:rPr>
+          <w:i w:val="0"/>
+          <w:b w:val="0"/>
+          <w:color w:val="auto"/>
+          <w:sz w:val="20"/>
+          <w:szCs w:val="20"/>
+          <w:rFonts w:ascii="Times New Roman" w:eastAsia="Times New Roman" w:hAnsi="Times New Roman" w:hint="default"/>
+        </w:rPr>
+        <w:t xml:space="preserve">archivo en cuestión. Potencialmente lo que podría generar esto, al intentar hacer un </w:t>
+      </w:r>
+      <w:r>
+        <w:rPr>
+          <w:i w:val="1"/>
+          <w:b w:val="0"/>
+          <w:color w:val="auto"/>
+          <w:sz w:val="20"/>
+          <w:szCs w:val="20"/>
+          <w:rFonts w:ascii="Times New Roman" w:eastAsia="Times New Roman" w:hAnsi="Times New Roman" w:hint="default"/>
+        </w:rPr>
+        <w:t xml:space="preserve">merge </w:t>
+      </w:r>
+      <w:r>
+        <w:rPr>
+          <w:i w:val="0"/>
+          <w:b w:val="0"/>
+          <w:color w:val="auto"/>
+          <w:sz w:val="20"/>
+          <w:szCs w:val="20"/>
+          <w:rFonts w:ascii="Times New Roman" w:eastAsia="Times New Roman" w:hAnsi="Times New Roman" w:hint="default"/>
+        </w:rPr>
+        <w:t xml:space="preserve">entre la rama del </w:t>
+      </w:r>
+      <w:r>
+        <w:rPr>
+          <w:i w:val="0"/>
+          <w:b w:val="0"/>
+          <w:color w:val="auto"/>
+          <w:sz w:val="20"/>
+          <w:szCs w:val="20"/>
+          <w:rFonts w:ascii="Times New Roman" w:eastAsia="Times New Roman" w:hAnsi="Times New Roman" w:hint="default"/>
+        </w:rPr>
+        <w:t xml:space="preserve">programador 1 y la rama del programador 2 (los dos programadores “conflictivos”), es un conflicto. Cómo </w:t>
+      </w:r>
+      <w:r>
+        <w:rPr>
+          <w:i w:val="0"/>
+          <w:b w:val="0"/>
+          <w:color w:val="auto"/>
+          <w:sz w:val="20"/>
+          <w:szCs w:val="20"/>
+          <w:rFonts w:ascii="Times New Roman" w:eastAsia="Times New Roman" w:hAnsi="Times New Roman" w:hint="default"/>
+        </w:rPr>
+        <w:t xml:space="preserve">podríamos solucionarlo? </w:t>
+      </w:r>
     </w:p>
     <w:p>
       <w:pPr>
@@ -3715,26 +3814,1669 @@
         <w:widowControl w:val="1"/>
         <w:ind w:right="0" w:left="0" w:firstLine="0"/>
         <w:rPr>
-          <w:spacing w:val="0"/>
-          <w:vertAlign w:val="baseline"/>
-          <w:i w:val="0"/>
-          <w:b w:val="0"/>
-          <w:imprint w:val="0"/>
-          <w:emboss w:val="0"/>
-          <w:outline w:val="0"/>
-          <w:shadow w:val="0"/>
-          <w:color w:val="auto"/>
-          <w:position w:val="0"/>
-          <w:sz w:val="20"/>
-          <w:szCs w:val="20"/>
-          <w:u w:val="none"/>
-          <w:smallCaps w:val="0"/>
+          <w:i w:val="0"/>
+          <w:b w:val="0"/>
+          <w:color w:val="auto"/>
+          <w:sz w:val="20"/>
+          <w:szCs w:val="20"/>
           <w:rFonts w:ascii="Times New Roman" w:eastAsia="Times New Roman" w:hAnsi="Times New Roman" w:hint="default"/>
         </w:rPr>
         <w:wordWrap w:val="1"/>
         <w:autoSpaceDE w:val="0"/>
         <w:autoSpaceDN w:val="0"/>
       </w:pPr>
+      <w:r>
+        <w:rPr>
+          <w:i w:val="0"/>
+          <w:b w:val="0"/>
+          <w:color w:val="auto"/>
+          <w:sz w:val="20"/>
+          <w:szCs w:val="20"/>
+          <w:rFonts w:ascii="Times New Roman" w:eastAsia="Times New Roman" w:hAnsi="Times New Roman" w:hint="default"/>
+        </w:rPr>
+        <w:t xml:space="preserve">Antes de tocar terreno, tengamos en cuenta algo: los conflictos no se generán si estás haciendo una adicción de </w:t>
+      </w:r>
+      <w:r>
+        <w:rPr>
+          <w:i w:val="0"/>
+          <w:b w:val="0"/>
+          <w:color w:val="auto"/>
+          <w:sz w:val="20"/>
+          <w:szCs w:val="20"/>
+          <w:rFonts w:ascii="Times New Roman" w:eastAsia="Times New Roman" w:hAnsi="Times New Roman" w:hint="default"/>
+        </w:rPr>
+        <w:t xml:space="preserve">una rama hacía otra (al ser exportada y pasarle un contenido, en términos de líneas de código, que aún no tiene </w:t>
+      </w:r>
+      <w:r>
+        <w:rPr>
+          <w:i w:val="0"/>
+          <w:b w:val="0"/>
+          <w:color w:val="auto"/>
+          <w:sz w:val="20"/>
+          <w:szCs w:val="20"/>
+          <w:rFonts w:ascii="Times New Roman" w:eastAsia="Times New Roman" w:hAnsi="Times New Roman" w:hint="default"/>
+        </w:rPr>
+        <w:t xml:space="preserve">la rama que está haciendo la importación); se generan es cuando, en vez de evidenciarse una adicción, ambas </w:t>
+      </w:r>
+      <w:r>
+        <w:rPr>
+          <w:i w:val="0"/>
+          <w:b w:val="0"/>
+          <w:color w:val="auto"/>
+          <w:sz w:val="20"/>
+          <w:szCs w:val="20"/>
+          <w:rFonts w:ascii="Times New Roman" w:eastAsia="Times New Roman" w:hAnsi="Times New Roman" w:hint="default"/>
+        </w:rPr>
+        <w:t xml:space="preserve">tienen ya contenidos diferentes en exactamente las mismas líneas de código de sus últimas copias de seguridad o </w:t>
+      </w:r>
+      <w:r>
+        <w:rPr>
+          <w:i w:val="0"/>
+          <w:b w:val="0"/>
+          <w:color w:val="auto"/>
+          <w:sz w:val="20"/>
+          <w:szCs w:val="20"/>
+          <w:rFonts w:ascii="Times New Roman" w:eastAsia="Times New Roman" w:hAnsi="Times New Roman" w:hint="default"/>
+        </w:rPr>
+        <w:t xml:space="preserve">“commits”. Dicho lo anterior, prosigamos... </w:t>
+      </w:r>
+    </w:p>
+    <w:p>
+      <w:pPr>
+        <w:numPr>
+          <w:ilvl w:val="0"/>
+          <w:numId w:val="0"/>
+        </w:numPr>
+        <w:jc w:val="both"/>
+        <w:spacing w:lineRule="auto" w:line="259" w:before="0" w:after="160"/>
+        <w:widowControl w:val="1"/>
+        <w:ind w:right="0" w:left="0" w:firstLine="0"/>
+        <w:rPr>
+          <w:i w:val="0"/>
+          <w:b w:val="0"/>
+          <w:color w:val="auto"/>
+          <w:sz w:val="20"/>
+          <w:szCs w:val="20"/>
+          <w:rFonts w:ascii="Times New Roman" w:eastAsia="Times New Roman" w:hAnsi="Times New Roman" w:hint="default"/>
+        </w:rPr>
+        <w:wordWrap w:val="1"/>
+        <w:autoSpaceDE w:val="0"/>
+        <w:autoSpaceDN w:val="0"/>
+      </w:pPr>
+      <w:r>
+        <w:rPr>
+          <w:i w:val="0"/>
+          <w:b w:val="0"/>
+          <w:color w:val="auto"/>
+          <w:sz w:val="20"/>
+          <w:szCs w:val="20"/>
+          <w:rFonts w:ascii="Times New Roman" w:eastAsia="Times New Roman" w:hAnsi="Times New Roman" w:hint="default"/>
+        </w:rPr>
+        <w:t xml:space="preserve">Supongamos que hacemos el </w:t>
+      </w:r>
+      <w:r>
+        <w:rPr>
+          <w:i w:val="1"/>
+          <w:b w:val="0"/>
+          <w:color w:val="auto"/>
+          <w:sz w:val="20"/>
+          <w:szCs w:val="20"/>
+          <w:rFonts w:ascii="Times New Roman" w:eastAsia="Times New Roman" w:hAnsi="Times New Roman" w:hint="default"/>
+        </w:rPr>
+        <w:t xml:space="preserve">merge </w:t>
+      </w:r>
+      <w:r>
+        <w:rPr>
+          <w:i w:val="0"/>
+          <w:b w:val="0"/>
+          <w:color w:val="auto"/>
+          <w:sz w:val="20"/>
+          <w:szCs w:val="20"/>
+          <w:rFonts w:ascii="Times New Roman" w:eastAsia="Times New Roman" w:hAnsi="Times New Roman" w:hint="default"/>
+        </w:rPr>
+        <w:t xml:space="preserve">situados en </w:t>
+      </w:r>
+      <w:r>
+        <w:rPr>
+          <w:i w:val="1"/>
+          <w:b w:val="0"/>
+          <w:color w:val="auto"/>
+          <w:sz w:val="20"/>
+          <w:szCs w:val="20"/>
+          <w:rFonts w:ascii="Times New Roman" w:eastAsia="Times New Roman" w:hAnsi="Times New Roman" w:hint="default"/>
+        </w:rPr>
+        <w:t xml:space="preserve">master; </w:t>
+      </w:r>
+      <w:r>
+        <w:rPr>
+          <w:i w:val="0"/>
+          <w:b w:val="0"/>
+          <w:color w:val="auto"/>
+          <w:sz w:val="20"/>
+          <w:szCs w:val="20"/>
+          <w:rFonts w:ascii="Times New Roman" w:eastAsia="Times New Roman" w:hAnsi="Times New Roman" w:hint="default"/>
+        </w:rPr>
+        <w:t xml:space="preserve">es decir, para traernos los últimos cambios guardados de </w:t>
+      </w:r>
+      <w:r>
+        <w:rPr>
+          <w:i w:val="0"/>
+          <w:b w:val="0"/>
+          <w:color w:val="auto"/>
+          <w:sz w:val="20"/>
+          <w:szCs w:val="20"/>
+          <w:rFonts w:ascii="Times New Roman" w:eastAsia="Times New Roman" w:hAnsi="Times New Roman" w:hint="default"/>
+        </w:rPr>
+        <w:t xml:space="preserve">la “sub-rama” y que pretenden sobre-escribir sobre el contenido que ya tiene, en esas mismas líneas del mismo </w:t>
+      </w:r>
+      <w:r>
+        <w:rPr>
+          <w:i w:val="0"/>
+          <w:b w:val="0"/>
+          <w:color w:val="auto"/>
+          <w:sz w:val="20"/>
+          <w:szCs w:val="20"/>
+          <w:rFonts w:ascii="Times New Roman" w:eastAsia="Times New Roman" w:hAnsi="Times New Roman" w:hint="default"/>
+        </w:rPr>
+        <w:t xml:space="preserve">archivo, la rama </w:t>
+      </w:r>
+      <w:r>
+        <w:rPr>
+          <w:i w:val="1"/>
+          <w:b w:val="0"/>
+          <w:color w:val="auto"/>
+          <w:sz w:val="20"/>
+          <w:szCs w:val="20"/>
+          <w:rFonts w:ascii="Times New Roman" w:eastAsia="Times New Roman" w:hAnsi="Times New Roman" w:hint="default"/>
+        </w:rPr>
+        <w:t xml:space="preserve">master </w:t>
+      </w:r>
+      <w:r>
+        <w:rPr>
+          <w:i w:val="0"/>
+          <w:b w:val="0"/>
+          <w:color w:val="auto"/>
+          <w:sz w:val="20"/>
+          <w:szCs w:val="20"/>
+          <w:rFonts w:ascii="Times New Roman" w:eastAsia="Times New Roman" w:hAnsi="Times New Roman" w:hint="default"/>
+        </w:rPr>
+        <w:t xml:space="preserve">y su último “commit”. Lo que pasará es que Git nos notificará sobre el conflicto y nos </w:t>
+      </w:r>
+      <w:r>
+        <w:rPr>
+          <w:i w:val="0"/>
+          <w:b w:val="0"/>
+          <w:color w:val="auto"/>
+          <w:sz w:val="20"/>
+          <w:szCs w:val="20"/>
+          <w:rFonts w:ascii="Times New Roman" w:eastAsia="Times New Roman" w:hAnsi="Times New Roman" w:hint="default"/>
+        </w:rPr>
+        <w:t xml:space="preserve">exigirá solucionarlo (además de que, parcialmente, no se podría importar realmente el “commit” de la otra </w:t>
+      </w:r>
+      <w:r>
+        <w:rPr>
+          <w:i w:val="0"/>
+          <w:b w:val="0"/>
+          <w:color w:val="auto"/>
+          <w:sz w:val="20"/>
+          <w:szCs w:val="20"/>
+          <w:rFonts w:ascii="Times New Roman" w:eastAsia="Times New Roman" w:hAnsi="Times New Roman" w:hint="default"/>
+        </w:rPr>
+        <w:t xml:space="preserve">rama con la que habíamos decidido fusionarnos).</w:t>
+      </w:r>
+    </w:p>
+    <w:p>
+      <w:pPr>
+        <w:numPr>
+          <w:ilvl w:val="0"/>
+          <w:numId w:val="0"/>
+        </w:numPr>
+        <w:jc w:val="both"/>
+        <w:spacing w:lineRule="auto" w:line="259" w:before="0" w:after="160"/>
+        <w:widowControl w:val="1"/>
+        <w:ind w:right="0" w:left="0" w:firstLine="0"/>
+        <w:rPr>
+          <w:i w:val="0"/>
+          <w:b w:val="0"/>
+          <w:color w:val="auto"/>
+          <w:sz w:val="20"/>
+          <w:szCs w:val="20"/>
+          <w:rFonts w:ascii="Times New Roman" w:eastAsia="Times New Roman" w:hAnsi="Times New Roman" w:hint="default"/>
+        </w:rPr>
+        <w:wordWrap w:val="1"/>
+        <w:autoSpaceDE w:val="0"/>
+        <w:autoSpaceDN w:val="0"/>
+      </w:pPr>
+      <w:r>
+        <w:rPr>
+          <w:i w:val="0"/>
+          <w:b w:val="0"/>
+          <w:color w:val="auto"/>
+          <w:sz w:val="20"/>
+          <w:szCs w:val="20"/>
+          <w:rFonts w:ascii="Times New Roman" w:eastAsia="Times New Roman" w:hAnsi="Times New Roman" w:hint="default"/>
+        </w:rPr>
+        <w:t xml:space="preserve">Si usted trabaja con un estorno de desarrollo avanzado (tipo Visual Studio Code), la IDE le preguntará </w:t>
+      </w:r>
+      <w:r>
+        <w:rPr>
+          <w:i w:val="0"/>
+          <w:b w:val="0"/>
+          <w:color w:val="auto"/>
+          <w:sz w:val="20"/>
+          <w:szCs w:val="20"/>
+          <w:rFonts w:ascii="Times New Roman" w:eastAsia="Times New Roman" w:hAnsi="Times New Roman" w:hint="default"/>
+        </w:rPr>
+        <w:t xml:space="preserve">automaticamente con qué cambios quedarnos ... a un click para decidirlo! </w:t>
+      </w:r>
+    </w:p>
+    <w:p>
+      <w:pPr>
+        <w:numPr>
+          <w:ilvl w:val="0"/>
+          <w:numId w:val="0"/>
+        </w:numPr>
+        <w:jc w:val="both"/>
+        <w:spacing w:lineRule="auto" w:line="259" w:before="0" w:after="160"/>
+        <w:widowControl w:val="1"/>
+        <w:ind w:right="0" w:left="0" w:firstLine="0"/>
+        <w:rPr>
+          <w:i w:val="0"/>
+          <w:b w:val="0"/>
+          <w:color w:val="auto"/>
+          <w:sz w:val="20"/>
+          <w:szCs w:val="20"/>
+          <w:rFonts w:ascii="Times New Roman" w:eastAsia="Times New Roman" w:hAnsi="Times New Roman" w:hint="default"/>
+        </w:rPr>
+        <w:wordWrap w:val="1"/>
+        <w:autoSpaceDE w:val="0"/>
+        <w:autoSpaceDN w:val="0"/>
+      </w:pPr>
+      <w:r>
+        <w:rPr>
+          <w:i w:val="0"/>
+          <w:b w:val="1"/>
+          <w:color w:val="auto"/>
+          <w:sz w:val="20"/>
+          <w:szCs w:val="20"/>
+          <w:rFonts w:ascii="Times New Roman" w:eastAsia="Times New Roman" w:hAnsi="Times New Roman" w:hint="default"/>
+        </w:rPr>
+        <w:t xml:space="preserve">Sin embargo, si no cuenta con este tipo de ayudas sofisticadas, usted manualmente debe decidir con qué </w:t>
+      </w:r>
+      <w:r>
+        <w:rPr>
+          <w:i w:val="0"/>
+          <w:b w:val="1"/>
+          <w:color w:val="auto"/>
+          <w:sz w:val="20"/>
+          <w:szCs w:val="20"/>
+          <w:rFonts w:ascii="Times New Roman" w:eastAsia="Times New Roman" w:hAnsi="Times New Roman" w:hint="default"/>
+        </w:rPr>
+        <w:t xml:space="preserve">contenido, de las líneas de código en conflicto, quedarse: si el contenido de la rama </w:t>
+      </w:r>
+      <w:r>
+        <w:rPr>
+          <w:i w:val="1"/>
+          <w:b w:val="1"/>
+          <w:color w:val="auto"/>
+          <w:sz w:val="20"/>
+          <w:szCs w:val="20"/>
+          <w:rFonts w:ascii="Times New Roman" w:eastAsia="Times New Roman" w:hAnsi="Times New Roman" w:hint="default"/>
+        </w:rPr>
+        <w:t xml:space="preserve">master </w:t>
+      </w:r>
+      <w:r>
+        <w:rPr>
+          <w:i w:val="0"/>
+          <w:b w:val="1"/>
+          <w:color w:val="auto"/>
+          <w:sz w:val="20"/>
+          <w:szCs w:val="20"/>
+          <w:rFonts w:ascii="Times New Roman" w:eastAsia="Times New Roman" w:hAnsi="Times New Roman" w:hint="default"/>
+        </w:rPr>
+        <w:t xml:space="preserve">o con el </w:t>
+      </w:r>
+      <w:r>
+        <w:rPr>
+          <w:i w:val="0"/>
+          <w:b w:val="1"/>
+          <w:color w:val="auto"/>
+          <w:sz w:val="20"/>
+          <w:szCs w:val="20"/>
+          <w:rFonts w:ascii="Times New Roman" w:eastAsia="Times New Roman" w:hAnsi="Times New Roman" w:hint="default"/>
+        </w:rPr>
+        <w:t xml:space="preserve">contenido de la sub-rama.</w:t>
+      </w:r>
+      <w:r>
+        <w:rPr>
+          <w:i w:val="0"/>
+          <w:b w:val="0"/>
+          <w:color w:val="auto"/>
+          <w:sz w:val="20"/>
+          <w:szCs w:val="20"/>
+          <w:rFonts w:ascii="Times New Roman" w:eastAsia="Times New Roman" w:hAnsi="Times New Roman" w:hint="default"/>
+        </w:rPr>
+        <w:t xml:space="preserve"> Debe manualmente borrar el código que no le interesa, ya sea el de la rama </w:t>
+      </w:r>
+      <w:r>
+        <w:rPr>
+          <w:i w:val="1"/>
+          <w:b w:val="0"/>
+          <w:color w:val="auto"/>
+          <w:sz w:val="20"/>
+          <w:szCs w:val="20"/>
+          <w:rFonts w:ascii="Times New Roman" w:eastAsia="Times New Roman" w:hAnsi="Times New Roman" w:hint="default"/>
+        </w:rPr>
+        <w:t xml:space="preserve">master </w:t>
+      </w:r>
+      <w:r>
+        <w:rPr>
+          <w:i w:val="0"/>
+          <w:b w:val="0"/>
+          <w:color w:val="auto"/>
+          <w:sz w:val="20"/>
+          <w:szCs w:val="20"/>
+          <w:rFonts w:ascii="Times New Roman" w:eastAsia="Times New Roman" w:hAnsi="Times New Roman" w:hint="default"/>
+        </w:rPr>
+        <w:t xml:space="preserve">o </w:t>
+      </w:r>
+      <w:r>
+        <w:rPr>
+          <w:i w:val="0"/>
+          <w:b w:val="0"/>
+          <w:color w:val="auto"/>
+          <w:sz w:val="20"/>
+          <w:szCs w:val="20"/>
+          <w:rFonts w:ascii="Times New Roman" w:eastAsia="Times New Roman" w:hAnsi="Times New Roman" w:hint="default"/>
+        </w:rPr>
+        <w:t xml:space="preserve">el de la sub-rama; e intentar de nuevo, luego de eso, ejecutar el comando “git merge” desde su rama </w:t>
+      </w:r>
+      <w:r>
+        <w:rPr>
+          <w:i w:val="1"/>
+          <w:b w:val="0"/>
+          <w:color w:val="auto"/>
+          <w:sz w:val="20"/>
+          <w:szCs w:val="20"/>
+          <w:rFonts w:ascii="Times New Roman" w:eastAsia="Times New Roman" w:hAnsi="Times New Roman" w:hint="default"/>
+        </w:rPr>
+        <w:t xml:space="preserve">master </w:t>
+      </w:r>
+      <w:r>
+        <w:rPr>
+          <w:i w:val="0"/>
+          <w:b w:val="0"/>
+          <w:color w:val="auto"/>
+          <w:sz w:val="20"/>
+          <w:szCs w:val="20"/>
+          <w:rFonts w:ascii="Times New Roman" w:eastAsia="Times New Roman" w:hAnsi="Times New Roman" w:hint="default"/>
+        </w:rPr>
+        <w:t xml:space="preserve">idealmente. (pero antes no se le olvide hacer los respectivos pasos de seguimiento y generación de “commit”).</w:t>
+      </w:r>
+    </w:p>
+    <w:p>
+      <w:pPr>
+        <w:numPr>
+          <w:ilvl w:val="0"/>
+          <w:numId w:val="0"/>
+        </w:numPr>
+        <w:jc w:val="both"/>
+        <w:spacing w:lineRule="auto" w:line="259" w:before="0" w:after="160"/>
+        <w:widowControl w:val="1"/>
+        <w:ind w:right="0" w:left="0" w:firstLine="0"/>
+        <w:rPr>
+          <w:spacing w:val="0"/>
+          <w:vertAlign w:val="baseline"/>
+          <w:i w:val="0"/>
+          <w:b w:val="0"/>
+          <w:imprint w:val="0"/>
+          <w:emboss w:val="0"/>
+          <w:outline w:val="0"/>
+          <w:shadow w:val="0"/>
+          <w:color w:val="auto"/>
+          <w:position w:val="0"/>
+          <w:sz w:val="20"/>
+          <w:szCs w:val="20"/>
+          <w:u w:val="none"/>
+          <w:smallCaps w:val="0"/>
+          <w:rFonts w:ascii="Times New Roman" w:eastAsia="Times New Roman" w:hAnsi="Times New Roman" w:hint="default"/>
+        </w:rPr>
+        <w:wordWrap w:val="1"/>
+        <w:autoSpaceDE w:val="0"/>
+        <w:autoSpaceDN w:val="0"/>
+      </w:pPr>
+      <w:r>
+        <w:rPr>
+          <w:spacing w:val="0"/>
+          <w:vertAlign w:val="baseline"/>
+          <w:i w:val="0"/>
+          <w:b w:val="0"/>
+          <w:imprint w:val="0"/>
+          <w:emboss w:val="0"/>
+          <w:outline w:val="0"/>
+          <w:shadow w:val="0"/>
+          <w:color w:val="auto"/>
+          <w:position w:val="0"/>
+          <w:sz w:val="20"/>
+          <w:szCs w:val="20"/>
+          <w:u w:val="none"/>
+          <w:smallCaps w:val="0"/>
+          <w:rFonts w:ascii="Times New Roman" w:eastAsia="Times New Roman" w:hAnsi="Times New Roman" w:hint="default"/>
+        </w:rPr>
+        <w:t xml:space="preserve">Ahora bien, hay que interpretar correctamente el código de notificación de conflicto que hace GIT. Si la rama </w:t>
+      </w:r>
+      <w:r>
+        <w:rPr>
+          <w:spacing w:val="0"/>
+          <w:vertAlign w:val="baseline"/>
+          <w:i w:val="0"/>
+          <w:b w:val="0"/>
+          <w:imprint w:val="0"/>
+          <w:emboss w:val="0"/>
+          <w:outline w:val="0"/>
+          <w:shadow w:val="0"/>
+          <w:color w:val="auto"/>
+          <w:position w:val="0"/>
+          <w:sz w:val="20"/>
+          <w:szCs w:val="20"/>
+          <w:u w:val="none"/>
+          <w:smallCaps w:val="0"/>
+          <w:rFonts w:ascii="Times New Roman" w:eastAsia="Times New Roman" w:hAnsi="Times New Roman" w:hint="default"/>
+        </w:rPr>
+        <w:t xml:space="preserve">que ejecuta el comando “git merge”; es decir, la rama que está tratando de importar y fusionar, su último </w:t>
+      </w:r>
+      <w:r>
+        <w:rPr>
+          <w:spacing w:val="0"/>
+          <w:vertAlign w:val="baseline"/>
+          <w:i w:val="0"/>
+          <w:b w:val="0"/>
+          <w:imprint w:val="0"/>
+          <w:emboss w:val="0"/>
+          <w:outline w:val="0"/>
+          <w:shadow w:val="0"/>
+          <w:color w:val="auto"/>
+          <w:position w:val="0"/>
+          <w:sz w:val="20"/>
+          <w:szCs w:val="20"/>
+          <w:u w:val="none"/>
+          <w:smallCaps w:val="0"/>
+          <w:rFonts w:ascii="Times New Roman" w:eastAsia="Times New Roman" w:hAnsi="Times New Roman" w:hint="default"/>
+        </w:rPr>
+        <w:t xml:space="preserve">“commit”, con la última copia de seguridad de la otra rama, está presentando efectivamente conflictos con esa </w:t>
+      </w:r>
+      <w:r>
+        <w:rPr>
+          <w:spacing w:val="0"/>
+          <w:vertAlign w:val="baseline"/>
+          <w:i w:val="0"/>
+          <w:b w:val="0"/>
+          <w:imprint w:val="0"/>
+          <w:emboss w:val="0"/>
+          <w:outline w:val="0"/>
+          <w:shadow w:val="0"/>
+          <w:color w:val="auto"/>
+          <w:position w:val="0"/>
+          <w:sz w:val="20"/>
+          <w:szCs w:val="20"/>
+          <w:u w:val="none"/>
+          <w:smallCaps w:val="0"/>
+          <w:rFonts w:ascii="Times New Roman" w:eastAsia="Times New Roman" w:hAnsi="Times New Roman" w:hint="default"/>
+        </w:rPr>
+        <w:t xml:space="preserve">otra rama...</w:t>
+      </w:r>
+    </w:p>
+    <w:p>
+      <w:pPr>
+        <w:numPr>
+          <w:ilvl w:val="0"/>
+          <w:numId w:val="0"/>
+        </w:numPr>
+        <w:jc w:val="both"/>
+        <w:spacing w:lineRule="auto" w:line="259" w:before="0" w:after="160"/>
+        <w:widowControl w:val="1"/>
+        <w:ind w:right="0" w:left="0" w:firstLine="0"/>
+        <w:rPr>
+          <w:spacing w:val="0"/>
+          <w:vertAlign w:val="baseline"/>
+          <w:i w:val="0"/>
+          <w:b w:val="0"/>
+          <w:imprint w:val="0"/>
+          <w:emboss w:val="0"/>
+          <w:outline w:val="0"/>
+          <w:shadow w:val="0"/>
+          <w:color w:val="auto"/>
+          <w:position w:val="0"/>
+          <w:sz w:val="20"/>
+          <w:szCs w:val="20"/>
+          <w:u w:val="none"/>
+          <w:smallCaps w:val="0"/>
+          <w:rFonts w:ascii="Times New Roman" w:eastAsia="Times New Roman" w:hAnsi="Times New Roman" w:hint="default"/>
+        </w:rPr>
+        <w:wordWrap w:val="1"/>
+        <w:autoSpaceDE w:val="0"/>
+        <w:autoSpaceDN w:val="0"/>
+      </w:pPr>
+      <w:r>
+        <w:rPr>
+          <w:spacing w:val="0"/>
+          <w:vertAlign w:val="baseline"/>
+          <w:i w:val="0"/>
+          <w:b w:val="0"/>
+          <w:imprint w:val="0"/>
+          <w:emboss w:val="0"/>
+          <w:outline w:val="0"/>
+          <w:shadow w:val="0"/>
+          <w:color w:val="auto"/>
+          <w:position w:val="0"/>
+          <w:sz w:val="20"/>
+          <w:szCs w:val="20"/>
+          <w:u w:val="none"/>
+          <w:smallCaps w:val="0"/>
+          <w:rFonts w:ascii="Times New Roman" w:eastAsia="Times New Roman" w:hAnsi="Times New Roman" w:hint="default"/>
+        </w:rPr>
+        <w:t xml:space="preserve">Git lo notificará tal que así: </w:t>
+      </w:r>
+      <w:r>
+        <w:rPr>
+          <w:spacing w:val="0"/>
+          <w:vertAlign w:val="baseline"/>
+          <w:i w:val="0"/>
+          <w:b w:val="1"/>
+          <w:imprint w:val="0"/>
+          <w:emboss w:val="0"/>
+          <w:outline w:val="0"/>
+          <w:shadow w:val="0"/>
+          <w:color w:val="auto"/>
+          <w:position w:val="0"/>
+          <w:sz w:val="20"/>
+          <w:szCs w:val="20"/>
+          <w:u w:val="none"/>
+          <w:smallCaps w:val="0"/>
+          <w:rFonts w:ascii="Times New Roman" w:eastAsia="Times New Roman" w:hAnsi="Times New Roman" w:hint="default"/>
+        </w:rPr>
+        <w:t xml:space="preserve">&lt;&lt;&lt;&lt;&lt;&lt;&lt; HEAD (Current change)</w:t>
+      </w:r>
+      <w:r>
+        <w:rPr>
+          <w:spacing w:val="0"/>
+          <w:vertAlign w:val="baseline"/>
+          <w:i w:val="0"/>
+          <w:b w:val="0"/>
+          <w:imprint w:val="0"/>
+          <w:emboss w:val="0"/>
+          <w:outline w:val="0"/>
+          <w:shadow w:val="0"/>
+          <w:color w:val="auto"/>
+          <w:position w:val="0"/>
+          <w:sz w:val="20"/>
+          <w:szCs w:val="20"/>
+          <w:u w:val="none"/>
+          <w:smallCaps w:val="0"/>
+          <w:rFonts w:ascii="Times New Roman" w:eastAsia="Times New Roman" w:hAnsi="Times New Roman" w:hint="default"/>
+        </w:rPr>
+        <w:t xml:space="preserve">; es decir, Git se está refiriendo a la rama que </w:t>
+      </w:r>
+      <w:r>
+        <w:rPr>
+          <w:spacing w:val="0"/>
+          <w:vertAlign w:val="baseline"/>
+          <w:i w:val="0"/>
+          <w:b w:val="0"/>
+          <w:imprint w:val="0"/>
+          <w:emboss w:val="0"/>
+          <w:outline w:val="0"/>
+          <w:shadow w:val="0"/>
+          <w:color w:val="auto"/>
+          <w:position w:val="0"/>
+          <w:sz w:val="20"/>
+          <w:szCs w:val="20"/>
+          <w:u w:val="none"/>
+          <w:smallCaps w:val="0"/>
+          <w:rFonts w:ascii="Times New Roman" w:eastAsia="Times New Roman" w:hAnsi="Times New Roman" w:hint="default"/>
+        </w:rPr>
+        <w:t xml:space="preserve">está ejecutando el </w:t>
+      </w:r>
+      <w:r>
+        <w:rPr>
+          <w:spacing w:val="0"/>
+          <w:vertAlign w:val="baseline"/>
+          <w:i w:val="1"/>
+          <w:b w:val="0"/>
+          <w:imprint w:val="0"/>
+          <w:emboss w:val="0"/>
+          <w:outline w:val="0"/>
+          <w:shadow w:val="0"/>
+          <w:color w:val="auto"/>
+          <w:position w:val="0"/>
+          <w:sz w:val="20"/>
+          <w:szCs w:val="20"/>
+          <w:u w:val="none"/>
+          <w:smallCaps w:val="0"/>
+          <w:rFonts w:ascii="Times New Roman" w:eastAsia="Times New Roman" w:hAnsi="Times New Roman" w:hint="default"/>
+        </w:rPr>
+        <w:t>merge</w:t>
+      </w:r>
+      <w:r>
+        <w:rPr>
+          <w:spacing w:val="0"/>
+          <w:vertAlign w:val="baseline"/>
+          <w:i w:val="0"/>
+          <w:b w:val="0"/>
+          <w:imprint w:val="0"/>
+          <w:emboss w:val="0"/>
+          <w:outline w:val="0"/>
+          <w:shadow w:val="0"/>
+          <w:color w:val="auto"/>
+          <w:position w:val="0"/>
+          <w:sz w:val="20"/>
+          <w:szCs w:val="20"/>
+          <w:u w:val="none"/>
+          <w:smallCaps w:val="0"/>
+          <w:rFonts w:ascii="Times New Roman" w:eastAsia="Times New Roman" w:hAnsi="Times New Roman" w:hint="default"/>
+        </w:rPr>
+        <w:t xml:space="preserve"> como la rama, </w:t>
+      </w:r>
+      <w:r>
+        <w:rPr>
+          <w:spacing w:val="0"/>
+          <w:vertAlign w:val="baseline"/>
+          <w:i w:val="1"/>
+          <w:b w:val="0"/>
+          <w:imprint w:val="0"/>
+          <w:emboss w:val="0"/>
+          <w:outline w:val="0"/>
+          <w:shadow w:val="0"/>
+          <w:color w:val="auto"/>
+          <w:position w:val="0"/>
+          <w:sz w:val="20"/>
+          <w:szCs w:val="20"/>
+          <w:u w:val="none"/>
+          <w:smallCaps w:val="0"/>
+          <w:rFonts w:ascii="Times New Roman" w:eastAsia="Times New Roman" w:hAnsi="Times New Roman" w:hint="default"/>
+        </w:rPr>
+        <w:t xml:space="preserve">menor que * 7</w:t>
+      </w:r>
+      <w:r>
+        <w:rPr>
+          <w:spacing w:val="0"/>
+          <w:vertAlign w:val="baseline"/>
+          <w:i w:val="0"/>
+          <w:b w:val="0"/>
+          <w:imprint w:val="0"/>
+          <w:emboss w:val="0"/>
+          <w:outline w:val="0"/>
+          <w:shadow w:val="0"/>
+          <w:color w:val="auto"/>
+          <w:position w:val="0"/>
+          <w:sz w:val="20"/>
+          <w:szCs w:val="20"/>
+          <w:u w:val="none"/>
+          <w:smallCaps w:val="0"/>
+          <w:rFonts w:ascii="Times New Roman" w:eastAsia="Times New Roman" w:hAnsi="Times New Roman" w:hint="default"/>
+        </w:rPr>
+        <w:t xml:space="preserve">, HEAD (tendría sentido que sea </w:t>
+      </w:r>
+      <w:r>
+        <w:rPr>
+          <w:spacing w:val="0"/>
+          <w:vertAlign w:val="baseline"/>
+          <w:i w:val="1"/>
+          <w:b w:val="0"/>
+          <w:imprint w:val="0"/>
+          <w:emboss w:val="0"/>
+          <w:outline w:val="0"/>
+          <w:shadow w:val="0"/>
+          <w:color w:val="auto"/>
+          <w:position w:val="0"/>
+          <w:sz w:val="20"/>
+          <w:szCs w:val="20"/>
+          <w:u w:val="none"/>
+          <w:smallCaps w:val="0"/>
+          <w:rFonts w:ascii="Times New Roman" w:eastAsia="Times New Roman" w:hAnsi="Times New Roman" w:hint="default"/>
+        </w:rPr>
+        <w:t xml:space="preserve">head; </w:t>
+      </w:r>
+      <w:r>
+        <w:rPr>
+          <w:spacing w:val="0"/>
+          <w:vertAlign w:val="baseline"/>
+          <w:i w:val="0"/>
+          <w:b w:val="0"/>
+          <w:imprint w:val="0"/>
+          <w:emboss w:val="0"/>
+          <w:outline w:val="0"/>
+          <w:shadow w:val="0"/>
+          <w:color w:val="auto"/>
+          <w:position w:val="0"/>
+          <w:sz w:val="20"/>
+          <w:szCs w:val="20"/>
+          <w:u w:val="none"/>
+          <w:smallCaps w:val="0"/>
+          <w:rFonts w:ascii="Times New Roman" w:eastAsia="Times New Roman" w:hAnsi="Times New Roman" w:hint="default"/>
+        </w:rPr>
+        <w:t xml:space="preserve">pues, estamos </w:t>
+      </w:r>
+      <w:r>
+        <w:rPr>
+          <w:spacing w:val="0"/>
+          <w:vertAlign w:val="baseline"/>
+          <w:i w:val="0"/>
+          <w:b w:val="0"/>
+          <w:imprint w:val="0"/>
+          <w:emboss w:val="0"/>
+          <w:outline w:val="0"/>
+          <w:shadow w:val="0"/>
+          <w:color w:val="auto"/>
+          <w:position w:val="0"/>
+          <w:sz w:val="20"/>
+          <w:szCs w:val="20"/>
+          <w:u w:val="none"/>
+          <w:smallCaps w:val="0"/>
+          <w:rFonts w:ascii="Times New Roman" w:eastAsia="Times New Roman" w:hAnsi="Times New Roman" w:hint="default"/>
+        </w:rPr>
+        <w:t xml:space="preserve">situados actualmente en esa rama); y, por ejemplo, en un entorno de desarrollo como VSC, se le preguntará </w:t>
+      </w:r>
+      <w:r>
+        <w:rPr>
+          <w:spacing w:val="0"/>
+          <w:vertAlign w:val="baseline"/>
+          <w:i w:val="0"/>
+          <w:b w:val="0"/>
+          <w:imprint w:val="0"/>
+          <w:emboss w:val="0"/>
+          <w:outline w:val="0"/>
+          <w:shadow w:val="0"/>
+          <w:color w:val="auto"/>
+          <w:position w:val="0"/>
+          <w:sz w:val="20"/>
+          <w:szCs w:val="20"/>
+          <w:u w:val="none"/>
+          <w:smallCaps w:val="0"/>
+          <w:rFonts w:ascii="Times New Roman" w:eastAsia="Times New Roman" w:hAnsi="Times New Roman" w:hint="default"/>
+        </w:rPr>
+        <w:t xml:space="preserve">explicitamente al usuario, a un sólo click, si desea quedarse con los cambios registrados en la rama que está </w:t>
+      </w:r>
+      <w:r>
+        <w:rPr>
+          <w:spacing w:val="0"/>
+          <w:vertAlign w:val="baseline"/>
+          <w:i w:val="0"/>
+          <w:b w:val="0"/>
+          <w:imprint w:val="0"/>
+          <w:emboss w:val="0"/>
+          <w:outline w:val="0"/>
+          <w:shadow w:val="0"/>
+          <w:color w:val="auto"/>
+          <w:position w:val="0"/>
+          <w:sz w:val="20"/>
+          <w:szCs w:val="20"/>
+          <w:u w:val="none"/>
+          <w:smallCaps w:val="0"/>
+          <w:rFonts w:ascii="Times New Roman" w:eastAsia="Times New Roman" w:hAnsi="Times New Roman" w:hint="default"/>
+        </w:rPr>
+        <w:t xml:space="preserve">tratando de hacer la importación (en nuestro caso la rama </w:t>
+      </w:r>
+      <w:r>
+        <w:rPr>
+          <w:spacing w:val="0"/>
+          <w:vertAlign w:val="baseline"/>
+          <w:i w:val="1"/>
+          <w:b w:val="0"/>
+          <w:imprint w:val="0"/>
+          <w:emboss w:val="0"/>
+          <w:outline w:val="0"/>
+          <w:shadow w:val="0"/>
+          <w:color w:val="auto"/>
+          <w:position w:val="0"/>
+          <w:sz w:val="20"/>
+          <w:szCs w:val="20"/>
+          <w:u w:val="none"/>
+          <w:smallCaps w:val="0"/>
+          <w:rFonts w:ascii="Times New Roman" w:eastAsia="Times New Roman" w:hAnsi="Times New Roman" w:hint="default"/>
+        </w:rPr>
+        <w:t>master</w:t>
+      </w:r>
+      <w:r>
+        <w:rPr>
+          <w:spacing w:val="0"/>
+          <w:vertAlign w:val="baseline"/>
+          <w:i w:val="0"/>
+          <w:b w:val="0"/>
+          <w:imprint w:val="0"/>
+          <w:emboss w:val="0"/>
+          <w:outline w:val="0"/>
+          <w:shadow w:val="0"/>
+          <w:color w:val="auto"/>
+          <w:position w:val="0"/>
+          <w:sz w:val="20"/>
+          <w:szCs w:val="20"/>
+          <w:u w:val="none"/>
+          <w:smallCaps w:val="0"/>
+          <w:rFonts w:ascii="Times New Roman" w:eastAsia="Times New Roman" w:hAnsi="Times New Roman" w:hint="default"/>
+        </w:rPr>
+        <w:t xml:space="preserve">) y lo hace de la siguiente manera: </w:t>
+      </w:r>
+      <w:r>
+        <w:rPr>
+          <w:spacing w:val="0"/>
+          <w:vertAlign w:val="baseline"/>
+          <w:i w:val="1"/>
+          <w:b w:val="1"/>
+          <w:imprint w:val="0"/>
+          <w:emboss w:val="0"/>
+          <w:outline w:val="0"/>
+          <w:shadow w:val="0"/>
+          <w:color w:val="auto"/>
+          <w:position w:val="0"/>
+          <w:sz w:val="20"/>
+          <w:szCs w:val="20"/>
+          <w:u w:val="none"/>
+          <w:smallCaps w:val="0"/>
+          <w:rFonts w:ascii="Times New Roman" w:eastAsia="Times New Roman" w:hAnsi="Times New Roman" w:hint="default"/>
+        </w:rPr>
+        <w:t xml:space="preserve">“Accept </w:t>
+      </w:r>
+      <w:r>
+        <w:rPr>
+          <w:spacing w:val="0"/>
+          <w:vertAlign w:val="baseline"/>
+          <w:i w:val="1"/>
+          <w:b w:val="1"/>
+          <w:imprint w:val="0"/>
+          <w:emboss w:val="0"/>
+          <w:outline w:val="0"/>
+          <w:shadow w:val="0"/>
+          <w:color w:val="auto"/>
+          <w:position w:val="0"/>
+          <w:sz w:val="20"/>
+          <w:szCs w:val="20"/>
+          <w:u w:val="none"/>
+          <w:smallCaps w:val="0"/>
+          <w:rFonts w:ascii="Times New Roman" w:eastAsia="Times New Roman" w:hAnsi="Times New Roman" w:hint="default"/>
+        </w:rPr>
+        <w:t xml:space="preserve">current change”, </w:t>
+      </w:r>
+      <w:r>
+        <w:rPr>
+          <w:spacing w:val="0"/>
+          <w:vertAlign w:val="baseline"/>
+          <w:i w:val="0"/>
+          <w:b w:val="0"/>
+          <w:imprint w:val="0"/>
+          <w:emboss w:val="0"/>
+          <w:outline w:val="0"/>
+          <w:shadow w:val="0"/>
+          <w:color w:val="auto"/>
+          <w:position w:val="0"/>
+          <w:sz w:val="20"/>
+          <w:szCs w:val="20"/>
+          <w:u w:val="none"/>
+          <w:smallCaps w:val="0"/>
+          <w:rFonts w:ascii="Times New Roman" w:eastAsia="Times New Roman" w:hAnsi="Times New Roman" w:hint="default"/>
+        </w:rPr>
+        <w:t xml:space="preserve">que traduce literalmente como: </w:t>
+      </w:r>
+      <w:r>
+        <w:rPr>
+          <w:spacing w:val="0"/>
+          <w:vertAlign w:val="baseline"/>
+          <w:i w:val="1"/>
+          <w:b w:val="0"/>
+          <w:imprint w:val="0"/>
+          <w:emboss w:val="0"/>
+          <w:outline w:val="0"/>
+          <w:shadow w:val="0"/>
+          <w:color w:val="auto"/>
+          <w:position w:val="0"/>
+          <w:sz w:val="20"/>
+          <w:szCs w:val="20"/>
+          <w:u w:val="none"/>
+          <w:smallCaps w:val="0"/>
+          <w:rFonts w:ascii="Times New Roman" w:eastAsia="Times New Roman" w:hAnsi="Times New Roman" w:hint="default"/>
+        </w:rPr>
+        <w:t xml:space="preserve">“aceptas los cambios actuales, </w:t>
+      </w:r>
+      <w:r>
+        <w:rPr>
+          <w:spacing w:val="0"/>
+          <w:vertAlign w:val="baseline"/>
+          <w:strike/>
+          <w:i w:val="1"/>
+          <w:b w:val="0"/>
+          <w:imprint w:val="0"/>
+          <w:emboss w:val="0"/>
+          <w:outline w:val="0"/>
+          <w:shadow w:val="0"/>
+          <w:color w:val="auto"/>
+          <w:position w:val="0"/>
+          <w:sz w:val="20"/>
+          <w:szCs w:val="20"/>
+          <w:u w:val="none"/>
+          <w:smallCaps w:val="0"/>
+          <w:rFonts w:ascii="Times New Roman" w:eastAsia="Times New Roman" w:hAnsi="Times New Roman" w:hint="default"/>
+        </w:rPr>
+        <w:t xml:space="preserve">de la </w:t>
+      </w:r>
+      <w:r>
+        <w:rPr>
+          <w:spacing w:val="0"/>
+          <w:vertAlign w:val="baseline"/>
+          <w:strike/>
+          <w:i w:val="1"/>
+          <w:b w:val="0"/>
+          <w:imprint w:val="0"/>
+          <w:emboss w:val="0"/>
+          <w:outline w:val="0"/>
+          <w:shadow w:val="0"/>
+          <w:color w:val="auto"/>
+          <w:position w:val="0"/>
+          <w:sz w:val="20"/>
+          <w:szCs w:val="20"/>
+          <w:u w:val="none"/>
+          <w:smallCaps w:val="0"/>
+          <w:rFonts w:ascii="Times New Roman" w:eastAsia="Times New Roman" w:hAnsi="Times New Roman" w:hint="default"/>
+        </w:rPr>
+        <w:t xml:space="preserve">rama actual</w:t>
+      </w:r>
+      <w:r>
+        <w:rPr>
+          <w:spacing w:val="0"/>
+          <w:vertAlign w:val="baseline"/>
+          <w:i w:val="1"/>
+          <w:b w:val="0"/>
+          <w:imprint w:val="0"/>
+          <w:emboss w:val="0"/>
+          <w:outline w:val="0"/>
+          <w:shadow w:val="0"/>
+          <w:color w:val="auto"/>
+          <w:position w:val="0"/>
+          <w:sz w:val="20"/>
+          <w:szCs w:val="20"/>
+          <w:u w:val="none"/>
+          <w:smallCaps w:val="0"/>
+          <w:rFonts w:ascii="Times New Roman" w:eastAsia="Times New Roman" w:hAnsi="Times New Roman" w:hint="default"/>
+        </w:rPr>
+        <w:t>”</w:t>
+      </w:r>
+      <w:r>
+        <w:rPr>
+          <w:spacing w:val="0"/>
+          <w:vertAlign w:val="baseline"/>
+          <w:i w:val="0"/>
+          <w:b w:val="0"/>
+          <w:imprint w:val="0"/>
+          <w:emboss w:val="0"/>
+          <w:outline w:val="0"/>
+          <w:shadow w:val="0"/>
+          <w:color w:val="auto"/>
+          <w:position w:val="0"/>
+          <w:sz w:val="20"/>
+          <w:szCs w:val="20"/>
+          <w:u w:val="none"/>
+          <w:smallCaps w:val="0"/>
+          <w:rFonts w:ascii="Times New Roman" w:eastAsia="Times New Roman" w:hAnsi="Times New Roman" w:hint="default"/>
+        </w:rPr>
+        <w:t>...</w:t>
+      </w:r>
+      <w:r>
+        <w:rPr>
+          <w:spacing w:val="0"/>
+          <w:vertAlign w:val="baseline"/>
+          <w:i w:val="1"/>
+          <w:b w:val="1"/>
+          <w:imprint w:val="0"/>
+          <w:emboss w:val="0"/>
+          <w:outline w:val="0"/>
+          <w:shadow w:val="0"/>
+          <w:color w:val="auto"/>
+          <w:position w:val="0"/>
+          <w:sz w:val="20"/>
+          <w:szCs w:val="20"/>
+          <w:u w:val="none"/>
+          <w:smallCaps w:val="0"/>
+          <w:rFonts w:ascii="Times New Roman" w:eastAsia="Times New Roman" w:hAnsi="Times New Roman" w:hint="default"/>
+        </w:rPr>
+        <w:t xml:space="preserve"> </w:t>
+      </w:r>
+      <w:r>
+        <w:rPr>
+          <w:spacing w:val="0"/>
+          <w:vertAlign w:val="baseline"/>
+          <w:i w:val="0"/>
+          <w:b w:val="0"/>
+          <w:imprint w:val="0"/>
+          <w:emboss w:val="0"/>
+          <w:outline w:val="0"/>
+          <w:shadow w:val="0"/>
+          <w:color w:val="auto"/>
+          <w:position w:val="0"/>
+          <w:sz w:val="20"/>
+          <w:szCs w:val="20"/>
+          <w:u w:val="none"/>
+          <w:smallCaps w:val="0"/>
+          <w:rFonts w:ascii="Times New Roman" w:eastAsia="Times New Roman" w:hAnsi="Times New Roman" w:hint="default"/>
+        </w:rPr>
+        <w:t xml:space="preserve">y, si así </w:t>
+      </w:r>
+      <w:r>
+        <w:rPr>
+          <w:spacing w:val="0"/>
+          <w:vertAlign w:val="baseline"/>
+          <w:i w:val="0"/>
+          <w:b w:val="0"/>
+          <w:imprint w:val="0"/>
+          <w:emboss w:val="0"/>
+          <w:outline w:val="0"/>
+          <w:shadow w:val="0"/>
+          <w:color w:val="auto"/>
+          <w:position w:val="0"/>
+          <w:sz w:val="20"/>
+          <w:szCs w:val="20"/>
+          <w:u w:val="none"/>
+          <w:smallCaps w:val="0"/>
+          <w:rFonts w:ascii="Times New Roman" w:eastAsia="Times New Roman" w:hAnsi="Times New Roman" w:hint="default"/>
+        </w:rPr>
+        <w:t xml:space="preserve">lo desea, debe presionar sobre ese texto. </w:t>
+      </w:r>
+    </w:p>
+    <w:p>
+      <w:pPr>
+        <w:numPr>
+          <w:ilvl w:val="0"/>
+          <w:numId w:val="0"/>
+        </w:numPr>
+        <w:jc w:val="both"/>
+        <w:spacing w:lineRule="auto" w:line="259" w:before="0" w:after="160"/>
+        <w:widowControl w:val="1"/>
+        <w:ind w:right="0" w:left="0" w:firstLine="0"/>
+        <w:rPr>
+          <w:spacing w:val="0"/>
+          <w:vertAlign w:val="baseline"/>
+          <w:i w:val="0"/>
+          <w:b w:val="0"/>
+          <w:imprint w:val="0"/>
+          <w:emboss w:val="0"/>
+          <w:outline w:val="0"/>
+          <w:shadow w:val="0"/>
+          <w:color w:val="auto"/>
+          <w:position w:val="0"/>
+          <w:sz w:val="20"/>
+          <w:szCs w:val="20"/>
+          <w:u w:val="none"/>
+          <w:smallCaps w:val="0"/>
+          <w:rFonts w:ascii="Times New Roman" w:eastAsia="Times New Roman" w:hAnsi="Times New Roman" w:hint="default"/>
+        </w:rPr>
+        <w:wordWrap w:val="1"/>
+        <w:autoSpaceDE w:val="0"/>
+        <w:autoSpaceDN w:val="0"/>
+      </w:pPr>
+      <w:r>
+        <w:rPr>
+          <w:spacing w:val="0"/>
+          <w:vertAlign w:val="baseline"/>
+          <w:i w:val="0"/>
+          <w:b w:val="0"/>
+          <w:imprint w:val="0"/>
+          <w:emboss w:val="0"/>
+          <w:outline w:val="0"/>
+          <w:shadow w:val="0"/>
+          <w:color w:val="auto"/>
+          <w:position w:val="0"/>
+          <w:sz w:val="20"/>
+          <w:szCs w:val="20"/>
+          <w:u w:val="none"/>
+          <w:smallCaps w:val="0"/>
+          <w:rFonts w:ascii="Times New Roman" w:eastAsia="Times New Roman" w:hAnsi="Times New Roman" w:hint="default"/>
+        </w:rPr>
+        <w:t xml:space="preserve">Ahora, en el caso contrario, Git para referirse a la rama que está siendo importada por otra, la pone en evidencia </w:t>
+      </w:r>
+      <w:r>
+        <w:rPr>
+          <w:spacing w:val="0"/>
+          <w:vertAlign w:val="baseline"/>
+          <w:i w:val="0"/>
+          <w:b w:val="0"/>
+          <w:imprint w:val="0"/>
+          <w:emboss w:val="0"/>
+          <w:outline w:val="0"/>
+          <w:shadow w:val="0"/>
+          <w:color w:val="auto"/>
+          <w:position w:val="0"/>
+          <w:sz w:val="20"/>
+          <w:szCs w:val="20"/>
+          <w:u w:val="none"/>
+          <w:smallCaps w:val="0"/>
+          <w:rFonts w:ascii="Times New Roman" w:eastAsia="Times New Roman" w:hAnsi="Times New Roman" w:hint="default"/>
+        </w:rPr>
+        <w:t xml:space="preserve">de la siguiente forma: </w:t>
+      </w:r>
+      <w:r>
+        <w:rPr>
+          <w:spacing w:val="0"/>
+          <w:vertAlign w:val="baseline"/>
+          <w:i w:val="0"/>
+          <w:b w:val="1"/>
+          <w:imprint w:val="0"/>
+          <w:emboss w:val="0"/>
+          <w:outline w:val="0"/>
+          <w:shadow w:val="0"/>
+          <w:color w:val="auto"/>
+          <w:position w:val="0"/>
+          <w:sz w:val="20"/>
+          <w:szCs w:val="20"/>
+          <w:u w:val="none"/>
+          <w:smallCaps w:val="0"/>
+          <w:rFonts w:ascii="Times New Roman" w:eastAsia="Times New Roman" w:hAnsi="Times New Roman" w:hint="default"/>
+        </w:rPr>
+        <w:t xml:space="preserve">&gt;&gt;&gt;&gt;&gt;&gt;&gt; “nombre de la rama importada” (Incoming change)</w:t>
+      </w:r>
+      <w:r>
+        <w:rPr>
+          <w:spacing w:val="0"/>
+          <w:vertAlign w:val="baseline"/>
+          <w:i w:val="0"/>
+          <w:b w:val="0"/>
+          <w:imprint w:val="0"/>
+          <w:emboss w:val="0"/>
+          <w:outline w:val="0"/>
+          <w:shadow w:val="0"/>
+          <w:color w:val="auto"/>
+          <w:position w:val="0"/>
+          <w:sz w:val="20"/>
+          <w:szCs w:val="20"/>
+          <w:u w:val="none"/>
+          <w:smallCaps w:val="0"/>
+          <w:rFonts w:ascii="Times New Roman" w:eastAsia="Times New Roman" w:hAnsi="Times New Roman" w:hint="default"/>
+        </w:rPr>
+        <w:t xml:space="preserve">; luego, en un entorno </w:t>
+      </w:r>
+      <w:r>
+        <w:rPr>
+          <w:spacing w:val="0"/>
+          <w:vertAlign w:val="baseline"/>
+          <w:i w:val="0"/>
+          <w:b w:val="0"/>
+          <w:imprint w:val="0"/>
+          <w:emboss w:val="0"/>
+          <w:outline w:val="0"/>
+          <w:shadow w:val="0"/>
+          <w:color w:val="auto"/>
+          <w:position w:val="0"/>
+          <w:sz w:val="20"/>
+          <w:szCs w:val="20"/>
+          <w:u w:val="none"/>
+          <w:smallCaps w:val="0"/>
+          <w:rFonts w:ascii="Times New Roman" w:eastAsia="Times New Roman" w:hAnsi="Times New Roman" w:hint="default"/>
+        </w:rPr>
+        <w:t xml:space="preserve">de desarrollo como VSC, se le preguntará también a un sólo click si si desea quedarse con los cambios </w:t>
+      </w:r>
+      <w:r>
+        <w:rPr>
+          <w:spacing w:val="0"/>
+          <w:vertAlign w:val="baseline"/>
+          <w:i w:val="0"/>
+          <w:b w:val="0"/>
+          <w:imprint w:val="0"/>
+          <w:emboss w:val="0"/>
+          <w:outline w:val="0"/>
+          <w:shadow w:val="0"/>
+          <w:color w:val="auto"/>
+          <w:position w:val="0"/>
+          <w:sz w:val="20"/>
+          <w:szCs w:val="20"/>
+          <w:u w:val="none"/>
+          <w:smallCaps w:val="0"/>
+          <w:rFonts w:ascii="Times New Roman" w:eastAsia="Times New Roman" w:hAnsi="Times New Roman" w:hint="default"/>
+        </w:rPr>
+        <w:t xml:space="preserve">registrados en la rama que está tratando de ser importada (en este caso, la sub-rama) y lo hace de la siguiente </w:t>
+      </w:r>
+      <w:r>
+        <w:rPr>
+          <w:spacing w:val="0"/>
+          <w:vertAlign w:val="baseline"/>
+          <w:i w:val="0"/>
+          <w:b w:val="0"/>
+          <w:imprint w:val="0"/>
+          <w:emboss w:val="0"/>
+          <w:outline w:val="0"/>
+          <w:shadow w:val="0"/>
+          <w:color w:val="auto"/>
+          <w:position w:val="0"/>
+          <w:sz w:val="20"/>
+          <w:szCs w:val="20"/>
+          <w:u w:val="none"/>
+          <w:smallCaps w:val="0"/>
+          <w:rFonts w:ascii="Times New Roman" w:eastAsia="Times New Roman" w:hAnsi="Times New Roman" w:hint="default"/>
+        </w:rPr>
+        <w:t xml:space="preserve">manera: </w:t>
+      </w:r>
+      <w:r>
+        <w:rPr>
+          <w:spacing w:val="0"/>
+          <w:vertAlign w:val="baseline"/>
+          <w:i w:val="1"/>
+          <w:b w:val="1"/>
+          <w:imprint w:val="0"/>
+          <w:emboss w:val="0"/>
+          <w:outline w:val="0"/>
+          <w:shadow w:val="0"/>
+          <w:color w:val="auto"/>
+          <w:position w:val="0"/>
+          <w:sz w:val="20"/>
+          <w:szCs w:val="20"/>
+          <w:u w:val="none"/>
+          <w:smallCaps w:val="0"/>
+          <w:rFonts w:ascii="Times New Roman" w:eastAsia="Times New Roman" w:hAnsi="Times New Roman" w:hint="default"/>
+        </w:rPr>
+        <w:t xml:space="preserve">“Accept incoming change”</w:t>
+      </w:r>
+      <w:r>
+        <w:rPr>
+          <w:spacing w:val="0"/>
+          <w:vertAlign w:val="baseline"/>
+          <w:i w:val="0"/>
+          <w:b w:val="0"/>
+          <w:imprint w:val="0"/>
+          <w:emboss w:val="0"/>
+          <w:outline w:val="0"/>
+          <w:shadow w:val="0"/>
+          <w:color w:val="auto"/>
+          <w:position w:val="0"/>
+          <w:sz w:val="20"/>
+          <w:szCs w:val="20"/>
+          <w:u w:val="none"/>
+          <w:smallCaps w:val="0"/>
+          <w:rFonts w:ascii="Times New Roman" w:eastAsia="Times New Roman" w:hAnsi="Times New Roman" w:hint="default"/>
+        </w:rPr>
+        <w:t xml:space="preserve">, que traduce literalmente como: </w:t>
+      </w:r>
+      <w:r>
+        <w:rPr>
+          <w:spacing w:val="0"/>
+          <w:vertAlign w:val="baseline"/>
+          <w:i w:val="1"/>
+          <w:b w:val="0"/>
+          <w:imprint w:val="0"/>
+          <w:emboss w:val="0"/>
+          <w:outline w:val="0"/>
+          <w:shadow w:val="0"/>
+          <w:color w:val="auto"/>
+          <w:position w:val="0"/>
+          <w:sz w:val="20"/>
+          <w:szCs w:val="20"/>
+          <w:u w:val="none"/>
+          <w:smallCaps w:val="0"/>
+          <w:rFonts w:ascii="Times New Roman" w:eastAsia="Times New Roman" w:hAnsi="Times New Roman" w:hint="default"/>
+        </w:rPr>
+        <w:t xml:space="preserve">“aceptas los cambios entrantes, </w:t>
+      </w:r>
+      <w:r>
+        <w:rPr>
+          <w:spacing w:val="0"/>
+          <w:vertAlign w:val="baseline"/>
+          <w:strike/>
+          <w:i w:val="1"/>
+          <w:b w:val="0"/>
+          <w:imprint w:val="0"/>
+          <w:emboss w:val="0"/>
+          <w:outline w:val="0"/>
+          <w:shadow w:val="0"/>
+          <w:color w:val="auto"/>
+          <w:position w:val="0"/>
+          <w:sz w:val="20"/>
+          <w:szCs w:val="20"/>
+          <w:u w:val="none"/>
+          <w:smallCaps w:val="0"/>
+          <w:rFonts w:ascii="Times New Roman" w:eastAsia="Times New Roman" w:hAnsi="Times New Roman" w:hint="default"/>
+        </w:rPr>
+        <w:t xml:space="preserve">de la </w:t>
+      </w:r>
+      <w:r>
+        <w:rPr>
+          <w:spacing w:val="0"/>
+          <w:vertAlign w:val="baseline"/>
+          <w:strike/>
+          <w:i w:val="1"/>
+          <w:b w:val="0"/>
+          <w:imprint w:val="0"/>
+          <w:emboss w:val="0"/>
+          <w:outline w:val="0"/>
+          <w:shadow w:val="0"/>
+          <w:color w:val="auto"/>
+          <w:position w:val="0"/>
+          <w:sz w:val="20"/>
+          <w:szCs w:val="20"/>
+          <w:u w:val="none"/>
+          <w:smallCaps w:val="0"/>
+          <w:rFonts w:ascii="Times New Roman" w:eastAsia="Times New Roman" w:hAnsi="Times New Roman" w:hint="default"/>
+        </w:rPr>
+        <w:t xml:space="preserve">rama que está siendo importada</w:t>
+      </w:r>
+      <w:r>
+        <w:rPr>
+          <w:spacing w:val="0"/>
+          <w:vertAlign w:val="baseline"/>
+          <w:i w:val="1"/>
+          <w:b w:val="0"/>
+          <w:imprint w:val="0"/>
+          <w:emboss w:val="0"/>
+          <w:outline w:val="0"/>
+          <w:shadow w:val="0"/>
+          <w:color w:val="auto"/>
+          <w:position w:val="0"/>
+          <w:sz w:val="20"/>
+          <w:szCs w:val="20"/>
+          <w:u w:val="none"/>
+          <w:smallCaps w:val="0"/>
+          <w:rFonts w:ascii="Times New Roman" w:eastAsia="Times New Roman" w:hAnsi="Times New Roman" w:hint="default"/>
+        </w:rPr>
+        <w:t>”</w:t>
+      </w:r>
+      <w:r>
+        <w:rPr>
+          <w:spacing w:val="0"/>
+          <w:vertAlign w:val="baseline"/>
+          <w:i w:val="0"/>
+          <w:b w:val="0"/>
+          <w:imprint w:val="0"/>
+          <w:emboss w:val="0"/>
+          <w:outline w:val="0"/>
+          <w:shadow w:val="0"/>
+          <w:color w:val="auto"/>
+          <w:position w:val="0"/>
+          <w:sz w:val="20"/>
+          <w:szCs w:val="20"/>
+          <w:u w:val="none"/>
+          <w:smallCaps w:val="0"/>
+          <w:rFonts w:ascii="Times New Roman" w:eastAsia="Times New Roman" w:hAnsi="Times New Roman" w:hint="default"/>
+        </w:rPr>
+        <w:t xml:space="preserve">... y, si así lo desea, debe presionar sobre ese texto.</w:t>
+      </w:r>
+    </w:p>
+    <w:p>
+      <w:pPr>
+        <w:numPr>
+          <w:ilvl w:val="0"/>
+          <w:numId w:val="0"/>
+        </w:numPr>
+        <w:jc w:val="both"/>
+        <w:spacing w:lineRule="auto" w:line="259" w:before="0" w:after="160"/>
+        <w:widowControl w:val="1"/>
+        <w:ind w:right="0" w:left="0" w:firstLine="0"/>
+        <w:rPr>
+          <w:spacing w:val="0"/>
+          <w:vertAlign w:val="baseline"/>
+          <w:i w:val="1"/>
+          <w:b w:val="0"/>
+          <w:imprint w:val="0"/>
+          <w:emboss w:val="0"/>
+          <w:outline w:val="0"/>
+          <w:shadow w:val="0"/>
+          <w:color w:val="auto"/>
+          <w:position w:val="0"/>
+          <w:sz w:val="20"/>
+          <w:szCs w:val="20"/>
+          <w:u w:val="none"/>
+          <w:smallCaps w:val="0"/>
+          <w:rFonts w:ascii="Times New Roman" w:eastAsia="Times New Roman" w:hAnsi="Times New Roman" w:hint="default"/>
+        </w:rPr>
+        <w:wordWrap w:val="1"/>
+        <w:autoSpaceDE w:val="0"/>
+        <w:autoSpaceDN w:val="0"/>
+      </w:pPr>
+      <w:r>
+        <w:rPr>
+          <w:spacing w:val="0"/>
+          <w:vertAlign w:val="baseline"/>
+          <w:i w:val="1"/>
+          <w:b w:val="0"/>
+          <w:imprint w:val="0"/>
+          <w:emboss w:val="0"/>
+          <w:outline w:val="0"/>
+          <w:shadow w:val="0"/>
+          <w:color w:val="auto"/>
+          <w:position w:val="0"/>
+          <w:sz w:val="20"/>
+          <w:szCs w:val="20"/>
+          <w:u w:val="none"/>
+          <w:smallCaps w:val="0"/>
+          <w:rFonts w:ascii="Times New Roman" w:eastAsia="Times New Roman" w:hAnsi="Times New Roman" w:hint="default"/>
+        </w:rPr>
+        <w:t xml:space="preserve">VSC lo que intenta es ahorrarte el proceso de eliminar manualmente las líneas de código con las que no quieres </w:t>
+      </w:r>
+      <w:r>
+        <w:rPr>
+          <w:spacing w:val="0"/>
+          <w:vertAlign w:val="baseline"/>
+          <w:i w:val="1"/>
+          <w:b w:val="0"/>
+          <w:imprint w:val="0"/>
+          <w:emboss w:val="0"/>
+          <w:outline w:val="0"/>
+          <w:shadow w:val="0"/>
+          <w:color w:val="auto"/>
+          <w:position w:val="0"/>
+          <w:sz w:val="20"/>
+          <w:szCs w:val="20"/>
+          <w:u w:val="none"/>
+          <w:smallCaps w:val="0"/>
+          <w:rFonts w:ascii="Times New Roman" w:eastAsia="Times New Roman" w:hAnsi="Times New Roman" w:hint="default"/>
+        </w:rPr>
+        <w:t xml:space="preserve">quedarte, ya sea de una rama o de otra, para borrarlas de forma automatica y a un sólo click </w:t>
+      </w:r>
+      <w:r>
+        <w:rPr>
+          <w:spacing w:val="0"/>
+          <w:vertAlign w:val="baseline"/>
+          <w:i w:val="1"/>
+          <w:b w:val="1"/>
+          <w:imprint w:val="0"/>
+          <w:emboss w:val="0"/>
+          <w:outline w:val="0"/>
+          <w:shadow w:val="0"/>
+          <w:color w:val="auto"/>
+          <w:position w:val="0"/>
+          <w:sz w:val="20"/>
+          <w:szCs w:val="20"/>
+          <w:u w:val="none"/>
+          <w:smallCaps w:val="0"/>
+          <w:rFonts w:ascii="Times New Roman" w:eastAsia="Times New Roman" w:hAnsi="Times New Roman" w:hint="default"/>
+        </w:rPr>
+        <w:t xml:space="preserve">(no se te olvide </w:t>
+      </w:r>
+      <w:r>
+        <w:rPr>
+          <w:spacing w:val="0"/>
+          <w:vertAlign w:val="baseline"/>
+          <w:i w:val="1"/>
+          <w:b w:val="1"/>
+          <w:imprint w:val="0"/>
+          <w:emboss w:val="0"/>
+          <w:outline w:val="0"/>
+          <w:shadow w:val="0"/>
+          <w:color w:val="auto"/>
+          <w:position w:val="0"/>
+          <w:sz w:val="20"/>
+          <w:szCs w:val="20"/>
+          <w:u w:val="none"/>
+          <w:smallCaps w:val="0"/>
+          <w:rFonts w:ascii="Times New Roman" w:eastAsia="Times New Roman" w:hAnsi="Times New Roman" w:hint="default"/>
+        </w:rPr>
+        <w:t xml:space="preserve">guardar el archivo luego de haber decidido con qué líneas de código quedarte)</w:t>
+      </w:r>
+      <w:r>
+        <w:rPr>
+          <w:spacing w:val="0"/>
+          <w:vertAlign w:val="baseline"/>
+          <w:i w:val="1"/>
+          <w:b w:val="0"/>
+          <w:imprint w:val="0"/>
+          <w:emboss w:val="0"/>
+          <w:outline w:val="0"/>
+          <w:shadow w:val="0"/>
+          <w:color w:val="auto"/>
+          <w:position w:val="0"/>
+          <w:sz w:val="20"/>
+          <w:szCs w:val="20"/>
+          <w:u w:val="none"/>
+          <w:smallCaps w:val="0"/>
+          <w:rFonts w:ascii="Times New Roman" w:eastAsia="Times New Roman" w:hAnsi="Times New Roman" w:hint="default"/>
+        </w:rPr>
+        <w:t>.</w:t>
+      </w:r>
+    </w:p>
+    <w:p>
+      <w:pPr>
+        <w:numPr>
+          <w:ilvl w:val="0"/>
+          <w:numId w:val="0"/>
+        </w:numPr>
+        <w:jc w:val="both"/>
+        <w:spacing w:lineRule="auto" w:line="259" w:before="0" w:after="160"/>
+        <w:widowControl w:val="1"/>
+        <w:ind w:right="0" w:left="0" w:firstLine="0"/>
+        <w:rPr>
+          <w:spacing w:val="0"/>
+          <w:vertAlign w:val="baseline"/>
+          <w:i w:val="0"/>
+          <w:b w:val="0"/>
+          <w:imprint w:val="0"/>
+          <w:emboss w:val="0"/>
+          <w:outline w:val="0"/>
+          <w:shadow w:val="0"/>
+          <w:color w:val="auto"/>
+          <w:position w:val="0"/>
+          <w:sz w:val="20"/>
+          <w:szCs w:val="20"/>
+          <w:u w:val="none"/>
+          <w:smallCaps w:val="0"/>
+          <w:rFonts w:ascii="Times New Roman" w:eastAsia="Times New Roman" w:hAnsi="Times New Roman" w:hint="default"/>
+        </w:rPr>
+        <w:wordWrap w:val="1"/>
+        <w:autoSpaceDE w:val="0"/>
+        <w:autoSpaceDN w:val="0"/>
+      </w:pPr>
+      <w:r>
+        <w:rPr>
+          <w:spacing w:val="0"/>
+          <w:vertAlign w:val="baseline"/>
+          <w:i w:val="0"/>
+          <w:b w:val="0"/>
+          <w:imprint w:val="0"/>
+          <w:emboss w:val="0"/>
+          <w:outline w:val="0"/>
+          <w:shadow w:val="0"/>
+          <w:color w:val="auto"/>
+          <w:position w:val="0"/>
+          <w:sz w:val="20"/>
+          <w:szCs w:val="20"/>
+          <w:u w:val="none"/>
+          <w:smallCaps w:val="0"/>
+          <w:rFonts w:ascii="Times New Roman" w:eastAsia="Times New Roman" w:hAnsi="Times New Roman" w:hint="default"/>
+        </w:rPr>
+        <w:t xml:space="preserve">Ahora bien, como esto no deja de ser un proceso donde estás registrando “nuevos cambios” al decantarte por </w:t>
+      </w:r>
+      <w:r>
+        <w:rPr>
+          <w:spacing w:val="0"/>
+          <w:vertAlign w:val="baseline"/>
+          <w:i w:val="0"/>
+          <w:b w:val="0"/>
+          <w:imprint w:val="0"/>
+          <w:emboss w:val="0"/>
+          <w:outline w:val="0"/>
+          <w:shadow w:val="0"/>
+          <w:color w:val="auto"/>
+          <w:position w:val="0"/>
+          <w:sz w:val="20"/>
+          <w:szCs w:val="20"/>
+          <w:u w:val="none"/>
+          <w:smallCaps w:val="0"/>
+          <w:rFonts w:ascii="Times New Roman" w:eastAsia="Times New Roman" w:hAnsi="Times New Roman" w:hint="default"/>
+        </w:rPr>
+        <w:t xml:space="preserve">las líneas de códigos de una rama y suprimiendo las otras (de la otra rama), tienes que repetir entonces el mismo </w:t>
+      </w:r>
+      <w:r>
+        <w:rPr>
+          <w:spacing w:val="0"/>
+          <w:vertAlign w:val="baseline"/>
+          <w:i w:val="0"/>
+          <w:b w:val="0"/>
+          <w:imprint w:val="0"/>
+          <w:emboss w:val="0"/>
+          <w:outline w:val="0"/>
+          <w:shadow w:val="0"/>
+          <w:color w:val="auto"/>
+          <w:position w:val="0"/>
+          <w:sz w:val="20"/>
+          <w:szCs w:val="20"/>
+          <w:u w:val="none"/>
+          <w:smallCaps w:val="0"/>
+          <w:rFonts w:ascii="Times New Roman" w:eastAsia="Times New Roman" w:hAnsi="Times New Roman" w:hint="default"/>
+        </w:rPr>
+        <w:t xml:space="preserve">proceso de: </w:t>
+      </w:r>
+      <w:r>
+        <w:rPr>
+          <w:spacing w:val="0"/>
+          <w:vertAlign w:val="baseline"/>
+          <w:i w:val="1"/>
+          <w:b w:val="1"/>
+          <w:imprint w:val="0"/>
+          <w:emboss w:val="0"/>
+          <w:outline w:val="0"/>
+          <w:shadow w:val="0"/>
+          <w:color w:val="auto"/>
+          <w:position w:val="0"/>
+          <w:sz w:val="20"/>
+          <w:szCs w:val="20"/>
+          <w:u w:val="none"/>
+          <w:smallCaps w:val="0"/>
+          <w:rFonts w:ascii="Times New Roman" w:eastAsia="Times New Roman" w:hAnsi="Times New Roman" w:hint="default"/>
+        </w:rPr>
+        <w:t xml:space="preserve">hacer seguimiento (con git add) y generarles una copia de seguridad (con git commit -m </w:t>
+      </w:r>
+      <w:r>
+        <w:rPr>
+          <w:spacing w:val="0"/>
+          <w:vertAlign w:val="baseline"/>
+          <w:i w:val="1"/>
+          <w:b w:val="1"/>
+          <w:imprint w:val="0"/>
+          <w:emboss w:val="0"/>
+          <w:outline w:val="0"/>
+          <w:shadow w:val="0"/>
+          <w:color w:val="auto"/>
+          <w:position w:val="0"/>
+          <w:sz w:val="20"/>
+          <w:szCs w:val="20"/>
+          <w:u w:val="none"/>
+          <w:smallCaps w:val="0"/>
+          <w:rFonts w:ascii="Times New Roman" w:eastAsia="Times New Roman" w:hAnsi="Times New Roman" w:hint="default"/>
+        </w:rPr>
+        <w:t xml:space="preserve">“solucionado el conflicto de las ramas, etc...”) </w:t>
+      </w:r>
+      <w:r>
+        <w:rPr>
+          <w:spacing w:val="0"/>
+          <w:vertAlign w:val="baseline"/>
+          <w:i w:val="0"/>
+          <w:b w:val="0"/>
+          <w:imprint w:val="0"/>
+          <w:emboss w:val="0"/>
+          <w:outline w:val="0"/>
+          <w:shadow w:val="0"/>
+          <w:color w:val="auto"/>
+          <w:position w:val="0"/>
+          <w:sz w:val="20"/>
+          <w:szCs w:val="20"/>
+          <w:u w:val="none"/>
+          <w:smallCaps w:val="0"/>
+          <w:rFonts w:ascii="Times New Roman" w:eastAsia="Times New Roman" w:hAnsi="Times New Roman" w:hint="default"/>
+        </w:rPr>
+        <w:t xml:space="preserve">a ese archivo en cuestión.</w:t>
+      </w:r>
     </w:p>
     <w:sectPr>
       <w:footnotePr>

</xml_diff>